<commit_message>
Update files, delete image
</commit_message>
<xml_diff>
--- a/Заявка.docx
+++ b/Заявка.docx
@@ -1,15 +1,18 @@
 
 <file path=word/document.xml><?xml version="1.0" encoding="utf-8"?>
-<w:document xmlns:wpc="http://schemas.microsoft.com/office/word/2010/wordprocessingCanvas" xmlns:cx="http://schemas.microsoft.com/office/drawing/2014/chartex" xmlns:cx1="http://schemas.microsoft.com/office/drawing/2015/9/8/chartex" xmlns:cx2="http://schemas.microsoft.com/office/drawing/2015/10/21/chartex" xmlns:cx3="http://schemas.microsoft.com/office/drawing/2016/5/9/chartex" xmlns:cx4="http://schemas.microsoft.com/office/drawing/2016/5/10/chartex" xmlns:cx5="http://schemas.microsoft.com/office/drawing/2016/5/11/chartex" xmlns:cx6="http://schemas.microsoft.com/office/drawing/2016/5/12/chartex" xmlns:cx7="http://schemas.microsoft.com/office/drawing/2016/5/13/chartex" xmlns:cx8="http://schemas.microsoft.com/office/drawing/2016/5/14/chartex" xmlns:mc="http://schemas.openxmlformats.org/markup-compatibility/2006" xmlns:aink="http://schemas.microsoft.com/office/drawing/2016/ink" xmlns:am3d="http://schemas.microsoft.com/office/drawing/2017/model3d" xmlns:o="urn:schemas-microsoft-com:office:office" xmlns:r="http://schemas.openxmlformats.org/officeDocument/2006/relationships" xmlns:m="http://schemas.openxmlformats.org/officeDocument/2006/math" xmlns:v="urn:schemas-microsoft-com:vml" xmlns:wp14="http://schemas.microsoft.com/office/word/2010/wordprocessingDrawing" xmlns:wp="http://schemas.openxmlformats.org/drawingml/2006/wordprocessingDrawing" xmlns:w10="urn:schemas-microsoft-com:office:word" xmlns:w="http://schemas.openxmlformats.org/wordprocessingml/2006/main" xmlns:w14="http://schemas.microsoft.com/office/word/2010/wordml" xmlns:w15="http://schemas.microsoft.com/office/word/2012/wordml" xmlns:w16cex="http://schemas.microsoft.com/office/word/2018/wordml/cex" xmlns:w16cid="http://schemas.microsoft.com/office/word/2016/wordml/cid" xmlns:w16="http://schemas.microsoft.com/office/word/2018/wordml" xmlns:w16se="http://schemas.microsoft.com/office/word/2015/wordml/symex" xmlns:wpg="http://schemas.microsoft.com/office/word/2010/wordprocessingGroup" xmlns:wpi="http://schemas.microsoft.com/office/word/2010/wordprocessingInk" xmlns:wne="http://schemas.microsoft.com/office/word/2006/wordml" xmlns:wps="http://schemas.microsoft.com/office/word/2010/wordprocessingShape" mc:Ignorable="w14 w15 w16se w16cid w16 w16cex wp14">
+<w:document xmlns:wpc="http://schemas.microsoft.com/office/word/2010/wordprocessingCanvas" xmlns:cx="http://schemas.microsoft.com/office/drawing/2014/chartex" xmlns:cx1="http://schemas.microsoft.com/office/drawing/2015/9/8/chartex" xmlns:cx2="http://schemas.microsoft.com/office/drawing/2015/10/21/chartex" xmlns:cx3="http://schemas.microsoft.com/office/drawing/2016/5/9/chartex" xmlns:cx4="http://schemas.microsoft.com/office/drawing/2016/5/10/chartex" xmlns:cx5="http://schemas.microsoft.com/office/drawing/2016/5/11/chartex" xmlns:cx6="http://schemas.microsoft.com/office/drawing/2016/5/12/chartex" xmlns:cx7="http://schemas.microsoft.com/office/drawing/2016/5/13/chartex" xmlns:cx8="http://schemas.microsoft.com/office/drawing/2016/5/14/chartex" xmlns:mc="http://schemas.openxmlformats.org/markup-compatibility/2006" xmlns:aink="http://schemas.microsoft.com/office/drawing/2016/ink" xmlns:am3d="http://schemas.microsoft.com/office/drawing/2017/model3d" xmlns:o="urn:schemas-microsoft-com:office:office" xmlns:r="http://schemas.openxmlformats.org/officeDocument/2006/relationships" xmlns:m="http://schemas.openxmlformats.org/officeDocument/2006/math" xmlns:v="urn:schemas-microsoft-com:vml" xmlns:wp14="http://schemas.microsoft.com/office/word/2010/wordprocessingDrawing" xmlns:wp="http://schemas.openxmlformats.org/drawingml/2006/wordprocessingDrawing" xmlns:w10="urn:schemas-microsoft-com:office:word" xmlns:w="http://schemas.openxmlformats.org/wordprocessingml/2006/main" xmlns:w14="http://schemas.microsoft.com/office/word/2010/wordml" xmlns:w15="http://schemas.microsoft.com/office/word/2012/wordml" xmlns:w16cex="http://schemas.microsoft.com/office/word/2018/wordml/cex" xmlns:w16cid="http://schemas.microsoft.com/office/word/2016/wordml/cid" xmlns:w16="http://schemas.microsoft.com/office/word/2018/wordml" xmlns:w16sdtdh="http://schemas.microsoft.com/office/word/2020/wordml/sdtdatahash" xmlns:w16se="http://schemas.microsoft.com/office/word/2015/wordml/symex" xmlns:wpg="http://schemas.microsoft.com/office/word/2010/wordprocessingGroup" xmlns:wpi="http://schemas.microsoft.com/office/word/2010/wordprocessingInk" xmlns:wne="http://schemas.microsoft.com/office/word/2006/wordml" xmlns:wps="http://schemas.microsoft.com/office/word/2010/wordprocessingShape" mc:Ignorable="w14 w15 w16se w16cid w16 w16cex w16sdtdh wp14">
   <w:body>
     <w:p>
       <w:pPr>
-        <w:pStyle w:val="Title"/>
+        <w:pStyle w:val="a3"/>
         <w:spacing w:after="0"/>
         <w:ind w:firstLine="708"/>
         <w:rPr>
           <w:rFonts w:cs="Times New Roman"/>
           <w:bCs/>
+          <w:i/>
+          <w:iCs/>
+          <w:color w:val="7030A0"/>
           <w:sz w:val="48"/>
           <w:szCs w:val="48"/>
         </w:rPr>
@@ -18,6 +21,9 @@
         <w:rPr>
           <w:rFonts w:cs="Times New Roman"/>
           <w:bCs/>
+          <w:i/>
+          <w:iCs/>
+          <w:color w:val="7030A0"/>
           <w:sz w:val="48"/>
           <w:szCs w:val="48"/>
         </w:rPr>
@@ -27,6 +33,9 @@
         <w:rPr>
           <w:rFonts w:cs="Times New Roman"/>
           <w:bCs/>
+          <w:i/>
+          <w:iCs/>
+          <w:color w:val="7030A0"/>
           <w:sz w:val="48"/>
           <w:szCs w:val="48"/>
         </w:rPr>
@@ -35,12 +44,15 @@
     </w:p>
     <w:p>
       <w:pPr>
-        <w:pStyle w:val="Title"/>
+        <w:pStyle w:val="a3"/>
         <w:spacing w:after="0"/>
         <w:ind w:firstLine="708"/>
         <w:rPr>
           <w:rFonts w:cs="Times New Roman"/>
           <w:b w:val="0"/>
+          <w:i/>
+          <w:iCs/>
+          <w:color w:val="7030A0"/>
           <w:sz w:val="28"/>
           <w:szCs w:val="28"/>
         </w:rPr>
@@ -49,6 +61,9 @@
         <w:rPr>
           <w:rFonts w:cs="Times New Roman"/>
           <w:b w:val="0"/>
+          <w:i/>
+          <w:iCs/>
+          <w:color w:val="7030A0"/>
           <w:sz w:val="28"/>
           <w:szCs w:val="28"/>
         </w:rPr>
@@ -58,499 +73,485 @@
         <w:rPr>
           <w:rFonts w:cs="Times New Roman"/>
           <w:b w:val="0"/>
+          <w:i/>
+          <w:iCs/>
+          <w:color w:val="7030A0"/>
           <w:sz w:val="28"/>
           <w:szCs w:val="28"/>
         </w:rPr>
-        <w:t xml:space="preserve">асть у Всеукраїнському </w:t>
+        <w:t xml:space="preserve">асть у </w:t>
       </w:r>
       <w:r>
         <w:rPr>
           <w:rFonts w:cs="Times New Roman"/>
           <w:b w:val="0"/>
+          <w:i/>
+          <w:iCs/>
+          <w:color w:val="7030A0"/>
           <w:sz w:val="28"/>
           <w:szCs w:val="28"/>
-        </w:rPr>
-        <w:t>фестивалі</w:t>
+          <w:lang w:val="en-US"/>
+        </w:rPr>
+        <w:t>II</w:t>
       </w:r>
       <w:r>
         <w:rPr>
           <w:rFonts w:cs="Times New Roman"/>
           <w:b w:val="0"/>
+          <w:i/>
+          <w:iCs/>
+          <w:color w:val="7030A0"/>
           <w:sz w:val="28"/>
           <w:szCs w:val="28"/>
+          <w:lang w:val="ru-RU"/>
+        </w:rPr>
+        <w:t xml:space="preserve"> </w:t>
+      </w:r>
+      <w:r>
+        <w:rPr>
+          <w:rFonts w:cs="Times New Roman"/>
+          <w:b w:val="0"/>
+          <w:i/>
+          <w:iCs/>
+          <w:color w:val="7030A0"/>
+          <w:sz w:val="28"/>
+          <w:szCs w:val="28"/>
+        </w:rPr>
+        <w:t xml:space="preserve">Всеукраїнському </w:t>
+      </w:r>
+      <w:r>
+        <w:rPr>
+          <w:rFonts w:cs="Times New Roman"/>
+          <w:b w:val="0"/>
+          <w:i/>
+          <w:iCs/>
+          <w:color w:val="7030A0"/>
+          <w:sz w:val="28"/>
+          <w:szCs w:val="28"/>
+        </w:rPr>
+        <w:t>фестивалі</w:t>
+      </w:r>
+      <w:r>
+        <w:rPr>
+          <w:rFonts w:cs="Times New Roman"/>
+          <w:b w:val="0"/>
+          <w:i/>
+          <w:iCs/>
+          <w:color w:val="7030A0"/>
+          <w:sz w:val="28"/>
+          <w:szCs w:val="28"/>
         </w:rPr>
         <w:t>-конкурсі</w:t>
       </w:r>
     </w:p>
     <w:p>
       <w:pPr>
+        <w:pStyle w:val="a3"/>
+        <w:spacing w:after="0"/>
+        <w:ind w:firstLine="708"/>
+        <w:rPr>
+          <w:rFonts w:cs="Times New Roman"/>
+          <w:b w:val="0"/>
+          <w:i/>
+          <w:iCs/>
+          <w:color w:val="7030A0"/>
+          <w:sz w:val="28"/>
+          <w:szCs w:val="28"/>
+        </w:rPr>
+      </w:pPr>
+      <w:r>
+        <w:rPr>
+          <w:rFonts w:cs="Times New Roman"/>
+          <w:b w:val="0"/>
+          <w:i/>
+          <w:iCs/>
+          <w:color w:val="7030A0"/>
+          <w:sz w:val="28"/>
+          <w:szCs w:val="28"/>
+        </w:rPr>
+        <w:t xml:space="preserve"> хореографічного та циркового мистецтв</w:t>
+      </w:r>
+    </w:p>
+    <w:p>
+      <w:pPr>
         <w:spacing w:line="240" w:lineRule="auto"/>
         <w:jc w:val="center"/>
         <w:rPr>
-          <w:rFonts w:ascii="Bookman Old Style" w:hAnsi="Bookman Old Style" w:cs="Times New Roman"/>
-          <w:b/>
-          <w:sz w:val="40"/>
-          <w:szCs w:val="40"/>
-          <w:lang w:val="uk-UA"/>
-        </w:rPr>
-      </w:pPr>
-      <w:r>
-        <w:rPr>
-          <w:rFonts w:ascii="Bookman Old Style" w:hAnsi="Bookman Old Style" w:cs="Times New Roman"/>
-          <w:b/>
-          <w:sz w:val="40"/>
-          <w:szCs w:val="40"/>
+          <w:rFonts w:asciiTheme="minorHAnsi" w:hAnsiTheme="minorHAnsi" w:cs="Times New Roman"/>
+          <w:b/>
+          <w:color w:val="7030A0"/>
+          <w:sz w:val="48"/>
+          <w:szCs w:val="48"/>
+          <w:lang w:val="uk-UA"/>
+        </w:rPr>
+      </w:pPr>
+      <w:r>
+        <w:rPr>
+          <w:rFonts w:ascii="Mocking Bird" w:hAnsi="Mocking Bird" w:cs="Times New Roman"/>
+          <w:b/>
+          <w:color w:val="7030A0"/>
+          <w:sz w:val="48"/>
+          <w:szCs w:val="48"/>
           <w:lang w:val="uk-UA"/>
         </w:rPr>
         <w:t>«</w:t>
       </w:r>
       <w:r>
         <w:rPr>
-          <w:rFonts w:ascii="Bookman Old Style" w:hAnsi="Bookman Old Style" w:cs="Times New Roman"/>
-          <w:b/>
-          <w:sz w:val="40"/>
-          <w:szCs w:val="40"/>
-          <w:lang w:val="uk-UA"/>
-        </w:rPr>
-        <w:t>Світ</w:t>
-      </w:r>
-      <w:proofErr w:type="spellStart"/>
-      <w:r>
-        <w:rPr>
-          <w:rFonts w:ascii="Bookman Old Style" w:hAnsi="Bookman Old Style" w:cs="Times New Roman"/>
-          <w:b/>
-          <w:sz w:val="40"/>
-          <w:szCs w:val="40"/>
-          <w:lang w:val="en-US"/>
-        </w:rPr>
-        <w:t>FestUa</w:t>
-      </w:r>
-      <w:proofErr w:type="spellEnd"/>
-      <w:r>
-        <w:rPr>
-          <w:rFonts w:ascii="Bookman Old Style" w:hAnsi="Bookman Old Style" w:cs="Times New Roman"/>
-          <w:b/>
-          <w:sz w:val="40"/>
-          <w:szCs w:val="40"/>
+          <w:rFonts w:ascii="Calibri" w:hAnsi="Calibri" w:cs="Calibri"/>
+          <w:b/>
+          <w:i/>
+          <w:iCs/>
+          <w:color w:val="7030A0"/>
+          <w:sz w:val="48"/>
+          <w:szCs w:val="48"/>
+          <w:lang w:val="uk-UA"/>
+        </w:rPr>
+        <w:t>Крила</w:t>
+      </w:r>
+      <w:r>
+        <w:rPr>
+          <w:rFonts w:ascii="Mocking Bird" w:hAnsi="Mocking Bird" w:cs="Times New Roman"/>
+          <w:b/>
+          <w:i/>
+          <w:iCs/>
+          <w:color w:val="7030A0"/>
+          <w:sz w:val="48"/>
+          <w:szCs w:val="48"/>
+          <w:lang w:val="uk-UA"/>
+        </w:rPr>
+        <w:t xml:space="preserve"> </w:t>
+      </w:r>
+      <w:r>
+        <w:rPr>
+          <w:rFonts w:ascii="Calibri" w:hAnsi="Calibri" w:cs="Calibri"/>
+          <w:b/>
+          <w:i/>
+          <w:iCs/>
+          <w:color w:val="7030A0"/>
+          <w:sz w:val="48"/>
+          <w:szCs w:val="48"/>
+          <w:lang w:val="uk-UA"/>
+        </w:rPr>
+        <w:t>мрій</w:t>
+      </w:r>
+      <w:r>
+        <w:rPr>
+          <w:rFonts w:ascii="Mocking Bird" w:hAnsi="Mocking Bird" w:cs="Times New Roman"/>
+          <w:b/>
+          <w:color w:val="7030A0"/>
+          <w:sz w:val="48"/>
+          <w:szCs w:val="48"/>
           <w:lang w:val="uk-UA"/>
         </w:rPr>
         <w:t>»</w:t>
       </w:r>
       <w:r>
         <w:rPr>
-          <w:rFonts w:ascii="Bookman Old Style" w:hAnsi="Bookman Old Style" w:cs="Times New Roman"/>
-          <w:b/>
-          <w:sz w:val="40"/>
-          <w:szCs w:val="40"/>
-          <w:lang w:val="uk-UA"/>
+          <w:rFonts w:ascii="Mocking Bird" w:hAnsi="Mocking Bird" w:cs="Times New Roman"/>
+          <w:b/>
+          <w:color w:val="7030A0"/>
+          <w:sz w:val="48"/>
+          <w:szCs w:val="48"/>
         </w:rPr>
         <w:t xml:space="preserve"> </w:t>
-      </w:r>
-      <w:r>
-        <w:rPr>
-          <w:rFonts w:ascii="Bookman Old Style" w:hAnsi="Bookman Old Style" w:cs="Times New Roman"/>
-          <w:b/>
-          <w:sz w:val="40"/>
-          <w:szCs w:val="40"/>
-          <w:lang w:val="uk-UA"/>
-        </w:rPr>
-        <w:t xml:space="preserve">- </w:t>
-      </w:r>
-      <w:r>
-        <w:rPr>
-          <w:rFonts w:ascii="Bookman Old Style" w:hAnsi="Bookman Old Style" w:cs="Times New Roman"/>
-          <w:b/>
-          <w:sz w:val="40"/>
-          <w:szCs w:val="40"/>
-          <w:lang w:val="uk-UA"/>
-        </w:rPr>
-        <w:t>Київ 2021</w:t>
-      </w:r>
-      <w:r>
-        <w:rPr>
-          <w:rFonts w:ascii="Bookman Old Style" w:hAnsi="Bookman Old Style" w:cs="Times New Roman"/>
-          <w:b/>
-          <w:sz w:val="40"/>
-          <w:szCs w:val="40"/>
-          <w:lang w:val="uk-UA"/>
-        </w:rPr>
-        <w:t>»</w:t>
       </w:r>
     </w:p>
     <w:p>
       <w:pPr>
-        <w:spacing w:line="240" w:lineRule="auto"/>
-        <w:jc w:val="center"/>
-        <w:rPr>
-          <w:rFonts w:ascii="Bookman Old Style" w:hAnsi="Bookman Old Style" w:cs="Times New Roman"/>
-          <w:b/>
-          <w:sz w:val="40"/>
-          <w:szCs w:val="40"/>
-          <w:lang w:val="uk-UA"/>
-        </w:rPr>
-      </w:pPr>
-      <w:r>
-        <w:rPr>
-          <w:rFonts w:ascii="Bookman Old Style" w:hAnsi="Bookman Old Style" w:cs="Times New Roman"/>
-          <w:b/>
-          <w:sz w:val="40"/>
-          <w:szCs w:val="40"/>
-          <w:lang w:val="uk-UA"/>
-        </w:rPr>
-        <w:t>20 берез</w:t>
-      </w:r>
-      <w:r>
-        <w:rPr>
-          <w:rFonts w:ascii="Bookman Old Style" w:hAnsi="Bookman Old Style" w:cs="Times New Roman"/>
-          <w:b/>
-          <w:sz w:val="40"/>
-          <w:szCs w:val="40"/>
-          <w:lang w:val="uk-UA"/>
-        </w:rPr>
-        <w:t>ня</w:t>
-      </w:r>
-      <w:r>
-        <w:rPr>
-          <w:rFonts w:ascii="Bookman Old Style" w:hAnsi="Bookman Old Style" w:cs="Times New Roman"/>
-          <w:b/>
-          <w:sz w:val="40"/>
-          <w:szCs w:val="40"/>
-          <w:lang w:val="uk-UA"/>
-        </w:rPr>
-        <w:t xml:space="preserve"> 2021</w:t>
-      </w:r>
-      <w:r>
-        <w:rPr>
-          <w:rFonts w:ascii="Bookman Old Style" w:hAnsi="Bookman Old Style" w:cs="Times New Roman"/>
-          <w:b/>
-          <w:sz w:val="40"/>
-          <w:szCs w:val="40"/>
-          <w:lang w:val="uk-UA"/>
-        </w:rPr>
-        <w:t xml:space="preserve"> р.</w:t>
+        <w:spacing w:after="0" w:line="240" w:lineRule="auto"/>
+        <w:rPr>
+          <w:rFonts w:ascii="Bookman Old Style" w:eastAsia="Times New Roman" w:hAnsi="Bookman Old Style" w:cs="Times New Roman"/>
+          <w:b/>
+          <w:bCs/>
+          <w:i/>
+          <w:iCs/>
+          <w:color w:val="FF0000"/>
+          <w:szCs w:val="28"/>
+          <w:lang w:val="uk-UA"/>
+        </w:rPr>
+      </w:pPr>
+      <w:proofErr w:type="spellStart"/>
+      <w:r>
+        <w:rPr>
+          <w:rFonts w:ascii="Bookman Old Style" w:eastAsia="Times New Roman" w:hAnsi="Bookman Old Style" w:cs="Times New Roman"/>
+          <w:b/>
+          <w:bCs/>
+          <w:i/>
+          <w:iCs/>
+          <w:color w:val="FF0000"/>
+          <w:szCs w:val="28"/>
+          <w:shd w:val="clear" w:color="auto" w:fill="FFFFFF"/>
+        </w:rPr>
+        <w:t>Важливо</w:t>
+      </w:r>
+      <w:proofErr w:type="spellEnd"/>
+      <w:r>
+        <w:rPr>
+          <w:rFonts w:ascii="Bookman Old Style" w:eastAsia="Times New Roman" w:hAnsi="Bookman Old Style" w:cs="Times New Roman"/>
+          <w:b/>
+          <w:bCs/>
+          <w:i/>
+          <w:iCs/>
+          <w:color w:val="FF0000"/>
+          <w:szCs w:val="28"/>
+          <w:shd w:val="clear" w:color="auto" w:fill="FFFFFF"/>
+        </w:rPr>
+        <w:t>!!!</w:t>
+      </w:r>
+      <w:r>
+        <w:rPr>
+          <w:rFonts w:ascii="Bookman Old Style" w:eastAsia="Times New Roman" w:hAnsi="Bookman Old Style" w:cs="Times New Roman"/>
+          <w:b/>
+          <w:bCs/>
+          <w:i/>
+          <w:iCs/>
+          <w:color w:val="FF0000"/>
+          <w:szCs w:val="28"/>
+        </w:rPr>
+        <w:t xml:space="preserve"> </w:t>
+      </w:r>
+      <w:r>
+        <w:rPr>
+          <w:rFonts w:ascii="Bookman Old Style" w:eastAsia="Times New Roman" w:hAnsi="Bookman Old Style" w:cs="Times New Roman"/>
+          <w:b/>
+          <w:bCs/>
+          <w:i/>
+          <w:iCs/>
+          <w:color w:val="FF0000"/>
+          <w:szCs w:val="28"/>
+          <w:lang w:val="uk-UA"/>
+        </w:rPr>
+        <w:t xml:space="preserve">Заявка заповнюється </w:t>
+      </w:r>
+      <w:r>
+        <w:rPr>
+          <w:rFonts w:ascii="Bookman Old Style" w:eastAsia="Times New Roman" w:hAnsi="Bookman Old Style" w:cs="Times New Roman"/>
+          <w:b/>
+          <w:bCs/>
+          <w:i/>
+          <w:iCs/>
+          <w:color w:val="FF0000"/>
+          <w:szCs w:val="28"/>
+          <w:lang w:val="uk-UA"/>
+        </w:rPr>
+        <w:t xml:space="preserve"> одна </w:t>
+      </w:r>
+      <w:r>
+        <w:rPr>
+          <w:rFonts w:ascii="Bookman Old Style" w:eastAsia="Times New Roman" w:hAnsi="Bookman Old Style" w:cs="Times New Roman"/>
+          <w:b/>
+          <w:bCs/>
+          <w:i/>
+          <w:iCs/>
+          <w:color w:val="FF0000"/>
+          <w:szCs w:val="28"/>
+          <w:lang w:val="uk-UA"/>
+        </w:rPr>
+        <w:t xml:space="preserve">на всі номери від колективу або учасника!!! А списки </w:t>
+      </w:r>
+      <w:r>
+        <w:rPr>
+          <w:rFonts w:ascii="Bookman Old Style" w:eastAsia="Times New Roman" w:hAnsi="Bookman Old Style" w:cs="Times New Roman"/>
+          <w:b/>
+          <w:bCs/>
+          <w:i/>
+          <w:iCs/>
+          <w:color w:val="FF0000"/>
+          <w:szCs w:val="28"/>
+          <w:lang w:val="uk-UA"/>
+        </w:rPr>
+        <w:t xml:space="preserve">дітей </w:t>
+      </w:r>
+      <w:r>
+        <w:rPr>
+          <w:rFonts w:ascii="Bookman Old Style" w:eastAsia="Times New Roman" w:hAnsi="Bookman Old Style" w:cs="Times New Roman"/>
+          <w:b/>
+          <w:bCs/>
+          <w:i/>
+          <w:iCs/>
+          <w:color w:val="FF0000"/>
+          <w:szCs w:val="28"/>
+          <w:lang w:val="uk-UA"/>
+        </w:rPr>
+        <w:t>на кожен номер окремо!!!</w:t>
       </w:r>
     </w:p>
     <w:p>
       <w:pPr>
-        <w:spacing w:line="240" w:lineRule="auto"/>
-        <w:rPr>
-          <w:rFonts w:ascii="Bookman Old Style" w:eastAsia="Times New Roman" w:hAnsi="Bookman Old Style" w:cs="Times New Roman"/>
-          <w:sz w:val="32"/>
-          <w:szCs w:val="32"/>
-          <w:shd w:val="clear" w:color="auto" w:fill="FFFFFF"/>
-        </w:rPr>
-      </w:pPr>
-      <w:r>
-        <w:rPr>
-          <w:rFonts w:ascii="Bookman Old Style" w:eastAsia="Times New Roman" w:hAnsi="Bookman Old Style" w:cs="Times New Roman"/>
-          <w:sz w:val="32"/>
-          <w:szCs w:val="32"/>
-          <w:shd w:val="clear" w:color="auto" w:fill="FFFFFF"/>
-        </w:rPr>
-        <w:t xml:space="preserve">Заявка </w:t>
-      </w:r>
-      <w:proofErr w:type="spellStart"/>
-      <w:r>
-        <w:rPr>
-          <w:rFonts w:ascii="Bookman Old Style" w:eastAsia="Times New Roman" w:hAnsi="Bookman Old Style" w:cs="Times New Roman"/>
-          <w:sz w:val="32"/>
-          <w:szCs w:val="32"/>
-          <w:shd w:val="clear" w:color="auto" w:fill="FFFFFF"/>
-        </w:rPr>
-        <w:t>заповнюється</w:t>
-      </w:r>
-      <w:proofErr w:type="spellEnd"/>
-      <w:r>
-        <w:rPr>
-          <w:rFonts w:ascii="Bookman Old Style" w:eastAsia="Times New Roman" w:hAnsi="Bookman Old Style" w:cs="Times New Roman"/>
-          <w:sz w:val="32"/>
-          <w:szCs w:val="32"/>
-          <w:shd w:val="clear" w:color="auto" w:fill="FFFFFF"/>
-        </w:rPr>
-        <w:t xml:space="preserve"> на </w:t>
-      </w:r>
-      <w:proofErr w:type="spellStart"/>
-      <w:r>
-        <w:rPr>
-          <w:rFonts w:ascii="Bookman Old Style" w:eastAsia="Times New Roman" w:hAnsi="Bookman Old Style" w:cs="Times New Roman"/>
-          <w:sz w:val="32"/>
-          <w:szCs w:val="32"/>
-          <w:shd w:val="clear" w:color="auto" w:fill="FFFFFF"/>
-        </w:rPr>
-        <w:t>кожний</w:t>
-      </w:r>
-      <w:proofErr w:type="spellEnd"/>
-      <w:r>
-        <w:rPr>
-          <w:rFonts w:ascii="Bookman Old Style" w:eastAsia="Times New Roman" w:hAnsi="Bookman Old Style" w:cs="Times New Roman"/>
-          <w:sz w:val="32"/>
-          <w:szCs w:val="32"/>
-          <w:shd w:val="clear" w:color="auto" w:fill="FFFFFF"/>
-        </w:rPr>
-        <w:t xml:space="preserve"> номер </w:t>
-      </w:r>
-      <w:proofErr w:type="spellStart"/>
-      <w:r>
-        <w:rPr>
-          <w:rFonts w:ascii="Bookman Old Style" w:eastAsia="Times New Roman" w:hAnsi="Bookman Old Style" w:cs="Times New Roman"/>
-          <w:sz w:val="32"/>
-          <w:szCs w:val="32"/>
-          <w:shd w:val="clear" w:color="auto" w:fill="FFFFFF"/>
-        </w:rPr>
-        <w:t>окремо</w:t>
-      </w:r>
-      <w:proofErr w:type="spellEnd"/>
-      <w:r>
-        <w:rPr>
-          <w:rFonts w:ascii="Bookman Old Style" w:eastAsia="Times New Roman" w:hAnsi="Bookman Old Style" w:cs="Times New Roman"/>
-          <w:sz w:val="32"/>
-          <w:szCs w:val="32"/>
-          <w:shd w:val="clear" w:color="auto" w:fill="FFFFFF"/>
-        </w:rPr>
-        <w:t>.</w:t>
-      </w:r>
-      <w:r>
-        <w:rPr>
-          <w:rFonts w:ascii="Bookman Old Style" w:hAnsi="Bookman Old Style" w:cs="Times New Roman"/>
-          <w:sz w:val="32"/>
-          <w:szCs w:val="32"/>
-          <w:lang w:val="uk-UA"/>
-        </w:rPr>
-        <w:t xml:space="preserve">           </w:t>
-      </w:r>
+        <w:spacing w:after="0" w:line="240" w:lineRule="auto"/>
+        <w:rPr>
+          <w:rFonts w:ascii="Bookman Old Style" w:eastAsia="Times New Roman" w:hAnsi="Bookman Old Style" w:cs="Times New Roman"/>
+          <w:b/>
+          <w:bCs/>
+          <w:i/>
+          <w:iCs/>
+          <w:szCs w:val="28"/>
+          <w:lang w:val="uk-UA"/>
+        </w:rPr>
+      </w:pPr>
     </w:p>
     <w:p>
       <w:pPr>
-        <w:spacing w:after="0" w:line="240" w:lineRule="auto"/>
-        <w:rPr>
-          <w:rFonts w:ascii="Bookman Old Style" w:eastAsia="Times New Roman" w:hAnsi="Bookman Old Style" w:cs="Times New Roman"/>
-          <w:b/>
-          <w:bCs/>
-          <w:sz w:val="32"/>
-          <w:szCs w:val="32"/>
-          <w:lang w:val="uk-UA"/>
-        </w:rPr>
-      </w:pPr>
-      <w:proofErr w:type="spellStart"/>
-      <w:r>
-        <w:rPr>
-          <w:rFonts w:ascii="Bookman Old Style" w:eastAsia="Times New Roman" w:hAnsi="Bookman Old Style" w:cs="Times New Roman"/>
-          <w:b/>
-          <w:bCs/>
-          <w:sz w:val="32"/>
-          <w:szCs w:val="32"/>
-          <w:shd w:val="clear" w:color="auto" w:fill="FFFFFF"/>
-        </w:rPr>
-        <w:t>Важливо</w:t>
-      </w:r>
-      <w:proofErr w:type="spellEnd"/>
-      <w:r>
-        <w:rPr>
-          <w:rFonts w:ascii="Bookman Old Style" w:eastAsia="Times New Roman" w:hAnsi="Bookman Old Style" w:cs="Times New Roman"/>
-          <w:b/>
-          <w:bCs/>
-          <w:sz w:val="32"/>
-          <w:szCs w:val="32"/>
-          <w:shd w:val="clear" w:color="auto" w:fill="FFFFFF"/>
-        </w:rPr>
-        <w:t>!!!</w:t>
-      </w:r>
-      <w:r>
-        <w:rPr>
-          <w:rFonts w:ascii="Bookman Old Style" w:eastAsia="Times New Roman" w:hAnsi="Bookman Old Style" w:cs="Times New Roman"/>
-          <w:b/>
-          <w:bCs/>
-          <w:sz w:val="32"/>
-          <w:szCs w:val="32"/>
-        </w:rPr>
-        <w:t xml:space="preserve"> </w:t>
+        <w:spacing w:after="0"/>
+        <w:rPr>
+          <w:rFonts w:ascii="Bookman Old Style" w:hAnsi="Bookman Old Style" w:cs="Times New Roman"/>
+          <w:i/>
+          <w:iCs/>
+          <w:color w:val="002060"/>
+          <w:sz w:val="32"/>
+          <w:szCs w:val="32"/>
+          <w:lang w:val="uk-UA"/>
+        </w:rPr>
+      </w:pPr>
+      <w:r>
+        <w:rPr>
+          <w:rFonts w:ascii="Bookman Old Style" w:hAnsi="Bookman Old Style" w:cs="Times New Roman"/>
+          <w:i/>
+          <w:iCs/>
+          <w:color w:val="002060"/>
+          <w:sz w:val="32"/>
+          <w:szCs w:val="32"/>
+          <w:lang w:val="uk-UA"/>
+        </w:rPr>
+        <w:t xml:space="preserve">Повна назва колективу або </w:t>
+      </w:r>
+      <w:r>
+        <w:rPr>
+          <w:rFonts w:ascii="Bookman Old Style" w:hAnsi="Bookman Old Style" w:cs="Times New Roman"/>
+          <w:i/>
+          <w:iCs/>
+          <w:color w:val="002060"/>
+          <w:sz w:val="32"/>
+          <w:szCs w:val="32"/>
+          <w:lang w:val="uk-UA"/>
+        </w:rPr>
+        <w:t>ім'я та прізвище</w:t>
+      </w:r>
+      <w:r>
+        <w:rPr>
+          <w:rFonts w:ascii="Bookman Old Style" w:hAnsi="Bookman Old Style" w:cs="Times New Roman"/>
+          <w:i/>
+          <w:iCs/>
+          <w:color w:val="002060"/>
+          <w:sz w:val="32"/>
+          <w:szCs w:val="32"/>
+          <w:lang w:val="uk-UA"/>
+        </w:rPr>
+        <w:t xml:space="preserve"> індивідуального виконавця:</w:t>
       </w:r>
     </w:p>
     <w:p>
       <w:pPr>
-        <w:spacing w:after="0" w:line="240" w:lineRule="auto"/>
-        <w:rPr>
-          <w:rFonts w:ascii="Bookman Old Style" w:eastAsia="Times New Roman" w:hAnsi="Bookman Old Style" w:cs="Times New Roman"/>
-          <w:sz w:val="32"/>
-          <w:szCs w:val="32"/>
-          <w:shd w:val="clear" w:color="auto" w:fill="FFFFFF"/>
-          <w:lang w:val="uk-UA"/>
-        </w:rPr>
-      </w:pPr>
-      <w:proofErr w:type="spellStart"/>
-      <w:r>
-        <w:rPr>
-          <w:rFonts w:ascii="Bookman Old Style" w:eastAsia="Times New Roman" w:hAnsi="Bookman Old Style" w:cs="Times New Roman"/>
-          <w:sz w:val="32"/>
-          <w:szCs w:val="32"/>
-          <w:shd w:val="clear" w:color="auto" w:fill="FFFFFF"/>
-        </w:rPr>
-        <w:t>Прохання</w:t>
-      </w:r>
-      <w:proofErr w:type="spellEnd"/>
-      <w:r>
-        <w:rPr>
-          <w:rFonts w:ascii="Bookman Old Style" w:eastAsia="Times New Roman" w:hAnsi="Bookman Old Style" w:cs="Times New Roman"/>
-          <w:sz w:val="32"/>
-          <w:szCs w:val="32"/>
-          <w:shd w:val="clear" w:color="auto" w:fill="FFFFFF"/>
-        </w:rPr>
-        <w:t xml:space="preserve"> </w:t>
-      </w:r>
-      <w:proofErr w:type="spellStart"/>
-      <w:r>
-        <w:rPr>
-          <w:rFonts w:ascii="Bookman Old Style" w:eastAsia="Times New Roman" w:hAnsi="Bookman Old Style" w:cs="Times New Roman"/>
-          <w:sz w:val="32"/>
-          <w:szCs w:val="32"/>
-          <w:shd w:val="clear" w:color="auto" w:fill="FFFFFF"/>
-        </w:rPr>
-        <w:t>заповнювати</w:t>
-      </w:r>
-      <w:proofErr w:type="spellEnd"/>
-      <w:r>
-        <w:rPr>
-          <w:rFonts w:ascii="Bookman Old Style" w:eastAsia="Times New Roman" w:hAnsi="Bookman Old Style" w:cs="Times New Roman"/>
-          <w:sz w:val="32"/>
-          <w:szCs w:val="32"/>
-          <w:shd w:val="clear" w:color="auto" w:fill="FFFFFF"/>
-        </w:rPr>
-        <w:t xml:space="preserve"> заявки </w:t>
-      </w:r>
-      <w:proofErr w:type="spellStart"/>
-      <w:r>
-        <w:rPr>
-          <w:rFonts w:ascii="Bookman Old Style" w:eastAsia="Times New Roman" w:hAnsi="Bookman Old Style" w:cs="Times New Roman"/>
-          <w:sz w:val="32"/>
-          <w:szCs w:val="32"/>
-          <w:shd w:val="clear" w:color="auto" w:fill="FFFFFF"/>
-        </w:rPr>
-        <w:t>виключно</w:t>
-      </w:r>
-      <w:proofErr w:type="spellEnd"/>
-      <w:r>
-        <w:rPr>
-          <w:rFonts w:ascii="Bookman Old Style" w:eastAsia="Times New Roman" w:hAnsi="Bookman Old Style" w:cs="Times New Roman"/>
-          <w:sz w:val="32"/>
-          <w:szCs w:val="32"/>
-          <w:shd w:val="clear" w:color="auto" w:fill="FFFFFF"/>
-        </w:rPr>
-        <w:t xml:space="preserve"> УКРАЇНСЬКОЮ МОВОЮ для правильного </w:t>
-      </w:r>
-      <w:proofErr w:type="spellStart"/>
-      <w:r>
-        <w:rPr>
-          <w:rFonts w:ascii="Bookman Old Style" w:eastAsia="Times New Roman" w:hAnsi="Bookman Old Style" w:cs="Times New Roman"/>
-          <w:sz w:val="32"/>
-          <w:szCs w:val="32"/>
-          <w:shd w:val="clear" w:color="auto" w:fill="FFFFFF"/>
-        </w:rPr>
-        <w:t>оформлення</w:t>
-      </w:r>
-      <w:proofErr w:type="spellEnd"/>
-      <w:r>
-        <w:rPr>
-          <w:rFonts w:ascii="Bookman Old Style" w:eastAsia="Times New Roman" w:hAnsi="Bookman Old Style" w:cs="Times New Roman"/>
-          <w:sz w:val="32"/>
-          <w:szCs w:val="32"/>
-          <w:shd w:val="clear" w:color="auto" w:fill="FFFFFF"/>
-        </w:rPr>
-        <w:t xml:space="preserve"> </w:t>
-      </w:r>
-      <w:proofErr w:type="spellStart"/>
-      <w:r>
-        <w:rPr>
-          <w:rFonts w:ascii="Bookman Old Style" w:eastAsia="Times New Roman" w:hAnsi="Bookman Old Style" w:cs="Times New Roman"/>
-          <w:sz w:val="32"/>
-          <w:szCs w:val="32"/>
-          <w:shd w:val="clear" w:color="auto" w:fill="FFFFFF"/>
-        </w:rPr>
-        <w:t>Дипломів</w:t>
-      </w:r>
-      <w:proofErr w:type="spellEnd"/>
-      <w:r>
-        <w:rPr>
-          <w:rFonts w:ascii="Bookman Old Style" w:eastAsia="Times New Roman" w:hAnsi="Bookman Old Style" w:cs="Times New Roman"/>
-          <w:sz w:val="32"/>
-          <w:szCs w:val="32"/>
-          <w:shd w:val="clear" w:color="auto" w:fill="FFFFFF"/>
-        </w:rPr>
-        <w:t xml:space="preserve"> та </w:t>
-      </w:r>
-      <w:proofErr w:type="spellStart"/>
-      <w:r>
-        <w:rPr>
-          <w:rFonts w:ascii="Bookman Old Style" w:eastAsia="Times New Roman" w:hAnsi="Bookman Old Style" w:cs="Times New Roman"/>
-          <w:sz w:val="32"/>
-          <w:szCs w:val="32"/>
-          <w:shd w:val="clear" w:color="auto" w:fill="FFFFFF"/>
-        </w:rPr>
-        <w:t>Подяк</w:t>
-      </w:r>
-      <w:proofErr w:type="spellEnd"/>
-      <w:r>
-        <w:rPr>
-          <w:rFonts w:ascii="Bookman Old Style" w:eastAsia="Times New Roman" w:hAnsi="Bookman Old Style" w:cs="Times New Roman"/>
-          <w:sz w:val="32"/>
-          <w:szCs w:val="32"/>
-          <w:shd w:val="clear" w:color="auto" w:fill="FFFFFF"/>
-        </w:rPr>
-        <w:t xml:space="preserve">. </w:t>
-      </w:r>
+        <w:pStyle w:val="a5"/>
+        <w:spacing w:after="0"/>
+        <w:ind w:left="360"/>
+        <w:rPr>
+          <w:rFonts w:ascii="Bookman Old Style" w:hAnsi="Bookman Old Style" w:cs="Times New Roman"/>
+          <w:i/>
+          <w:iCs/>
+          <w:color w:val="002060"/>
+          <w:sz w:val="32"/>
+          <w:szCs w:val="32"/>
+          <w:lang w:val="uk-UA"/>
+        </w:rPr>
+      </w:pPr>
     </w:p>
     <w:p>
       <w:pPr>
-        <w:spacing w:after="0" w:line="240" w:lineRule="auto"/>
-        <w:rPr>
-          <w:rFonts w:ascii="Bookman Old Style" w:eastAsia="Times New Roman" w:hAnsi="Bookman Old Style" w:cs="Times New Roman"/>
-          <w:sz w:val="32"/>
-          <w:szCs w:val="32"/>
-          <w:shd w:val="clear" w:color="auto" w:fill="FFFFFF"/>
-          <w:lang w:val="uk-UA"/>
-        </w:rPr>
-      </w:pPr>
+        <w:rPr>
+          <w:rFonts w:ascii="Bookman Old Style" w:hAnsi="Bookman Old Style" w:cs="Times New Roman"/>
+          <w:i/>
+          <w:iCs/>
+          <w:color w:val="002060"/>
+          <w:sz w:val="32"/>
+          <w:szCs w:val="32"/>
+          <w:lang w:val="uk-UA"/>
+        </w:rPr>
+      </w:pPr>
+      <w:r>
+        <w:rPr>
+          <w:rFonts w:ascii="Bookman Old Style" w:hAnsi="Bookman Old Style" w:cs="Times New Roman"/>
+          <w:i/>
+          <w:iCs/>
+          <w:color w:val="002060"/>
+          <w:sz w:val="32"/>
+          <w:szCs w:val="32"/>
+          <w:lang w:val="uk-UA"/>
+        </w:rPr>
+        <w:t>М</w:t>
+      </w:r>
+      <w:r>
+        <w:rPr>
+          <w:rFonts w:ascii="Bookman Old Style" w:hAnsi="Bookman Old Style" w:cs="Times New Roman"/>
+          <w:i/>
+          <w:iCs/>
+          <w:color w:val="002060"/>
+          <w:sz w:val="32"/>
+          <w:szCs w:val="32"/>
+          <w:lang w:val="uk-UA"/>
+        </w:rPr>
+        <w:t>істо</w:t>
+      </w:r>
+      <w:r>
+        <w:rPr>
+          <w:rFonts w:ascii="Bookman Old Style" w:hAnsi="Bookman Old Style" w:cs="Times New Roman"/>
+          <w:i/>
+          <w:iCs/>
+          <w:color w:val="002060"/>
+          <w:sz w:val="32"/>
+          <w:szCs w:val="32"/>
+          <w:lang w:val="uk-UA"/>
+        </w:rPr>
+        <w:t>:</w:t>
+      </w:r>
     </w:p>
     <w:p>
       <w:pPr>
-        <w:pStyle w:val="ListParagraph"/>
-        <w:numPr>
-          <w:ilvl w:val="0"/>
-          <w:numId w:val="1"/>
-        </w:numPr>
-        <w:spacing w:after="0"/>
-        <w:rPr>
-          <w:rFonts w:ascii="Bookman Old Style" w:hAnsi="Bookman Old Style" w:cs="Times New Roman"/>
-          <w:sz w:val="32"/>
-          <w:szCs w:val="32"/>
-          <w:lang w:val="uk-UA"/>
-        </w:rPr>
-      </w:pPr>
-      <w:r>
-        <w:rPr>
-          <w:rFonts w:ascii="Bookman Old Style" w:hAnsi="Bookman Old Style" w:cs="Times New Roman"/>
-          <w:sz w:val="32"/>
-          <w:szCs w:val="32"/>
-          <w:lang w:val="uk-UA"/>
-        </w:rPr>
-        <w:t>Повна назва колективу або П.І.</w:t>
-      </w:r>
-      <w:r>
-        <w:rPr>
-          <w:rFonts w:ascii="Bookman Old Style" w:hAnsi="Bookman Old Style" w:cs="Times New Roman"/>
-          <w:sz w:val="32"/>
-          <w:szCs w:val="32"/>
-          <w:lang w:val="uk-UA"/>
-        </w:rPr>
-        <w:t xml:space="preserve"> індивідуального виконавця:</w:t>
+        <w:rPr>
+          <w:rFonts w:ascii="Bookman Old Style" w:hAnsi="Bookman Old Style" w:cs="Times New Roman"/>
+          <w:i/>
+          <w:iCs/>
+          <w:color w:val="002060"/>
+          <w:sz w:val="32"/>
+          <w:szCs w:val="32"/>
+          <w:lang w:val="uk-UA"/>
+        </w:rPr>
+      </w:pPr>
+      <w:r>
+        <w:rPr>
+          <w:rFonts w:ascii="Bookman Old Style" w:hAnsi="Bookman Old Style" w:cs="Times New Roman"/>
+          <w:i/>
+          <w:iCs/>
+          <w:color w:val="002060"/>
+          <w:sz w:val="32"/>
+          <w:szCs w:val="32"/>
+          <w:lang w:val="uk-UA"/>
+        </w:rPr>
+        <w:t>Назва учбовог</w:t>
+      </w:r>
+      <w:r>
+        <w:rPr>
+          <w:rFonts w:ascii="Bookman Old Style" w:hAnsi="Bookman Old Style" w:cs="Times New Roman"/>
+          <w:i/>
+          <w:iCs/>
+          <w:color w:val="002060"/>
+          <w:sz w:val="32"/>
+          <w:szCs w:val="32"/>
+          <w:lang w:val="uk-UA"/>
+        </w:rPr>
+        <w:t>о закладу, або закладу культури:</w:t>
       </w:r>
     </w:p>
     <w:p>
       <w:pPr>
-        <w:pStyle w:val="ListParagraph"/>
-        <w:spacing w:after="0"/>
+        <w:pStyle w:val="a5"/>
         <w:ind w:left="360"/>
         <w:rPr>
           <w:rFonts w:ascii="Bookman Old Style" w:hAnsi="Bookman Old Style" w:cs="Times New Roman"/>
+          <w:i/>
+          <w:iCs/>
+          <w:color w:val="002060"/>
           <w:sz w:val="32"/>
           <w:szCs w:val="32"/>
           <w:lang w:val="uk-UA"/>
@@ -559,85 +560,162 @@
     </w:p>
     <w:p>
       <w:pPr>
-        <w:pStyle w:val="ListParagraph"/>
-        <w:numPr>
-          <w:ilvl w:val="0"/>
-          <w:numId w:val="1"/>
-        </w:numPr>
-        <w:rPr>
-          <w:rFonts w:ascii="Bookman Old Style" w:hAnsi="Bookman Old Style" w:cs="Times New Roman"/>
-          <w:sz w:val="32"/>
-          <w:szCs w:val="32"/>
-          <w:lang w:val="uk-UA"/>
-        </w:rPr>
-      </w:pPr>
-      <w:r>
-        <w:rPr>
-          <w:rFonts w:ascii="Bookman Old Style" w:hAnsi="Bookman Old Style" w:cs="Times New Roman"/>
-          <w:sz w:val="32"/>
-          <w:szCs w:val="32"/>
-          <w:lang w:val="uk-UA"/>
-        </w:rPr>
-        <w:t>М</w:t>
-      </w:r>
-      <w:r>
-        <w:rPr>
-          <w:rFonts w:ascii="Bookman Old Style" w:hAnsi="Bookman Old Style" w:cs="Times New Roman"/>
-          <w:sz w:val="32"/>
-          <w:szCs w:val="32"/>
-          <w:lang w:val="uk-UA"/>
-        </w:rPr>
-        <w:t>істо</w:t>
-      </w:r>
-      <w:r>
-        <w:rPr>
-          <w:rFonts w:ascii="Bookman Old Style" w:hAnsi="Bookman Old Style" w:cs="Times New Roman"/>
-          <w:sz w:val="32"/>
-          <w:szCs w:val="32"/>
-          <w:lang w:val="uk-UA"/>
-        </w:rPr>
-        <w:t>:</w:t>
+        <w:spacing w:after="0" w:line="240" w:lineRule="auto"/>
+        <w:rPr>
+          <w:rFonts w:ascii="Bookman Old Style" w:hAnsi="Bookman Old Style" w:cs="Times New Roman"/>
+          <w:i/>
+          <w:iCs/>
+          <w:color w:val="002060"/>
+          <w:sz w:val="32"/>
+          <w:szCs w:val="32"/>
+          <w:lang w:val="uk-UA"/>
+        </w:rPr>
+      </w:pPr>
+      <w:r>
+        <w:rPr>
+          <w:rFonts w:ascii="Bookman Old Style" w:hAnsi="Bookman Old Style" w:cs="Times New Roman"/>
+          <w:i/>
+          <w:iCs/>
+          <w:color w:val="002060"/>
+          <w:sz w:val="32"/>
+          <w:szCs w:val="32"/>
+          <w:lang w:val="uk-UA"/>
+        </w:rPr>
+        <w:t>Ім'я та прізвище</w:t>
+      </w:r>
+      <w:r>
+        <w:rPr>
+          <w:rFonts w:ascii="Bookman Old Style" w:hAnsi="Bookman Old Style" w:cs="Times New Roman"/>
+          <w:i/>
+          <w:iCs/>
+          <w:color w:val="002060"/>
+          <w:sz w:val="32"/>
+          <w:szCs w:val="32"/>
+          <w:lang w:val="uk-UA"/>
+        </w:rPr>
+        <w:t xml:space="preserve"> керівника</w:t>
+      </w:r>
+      <w:r>
+        <w:rPr>
+          <w:rFonts w:ascii="Bookman Old Style" w:hAnsi="Bookman Old Style" w:cs="Times New Roman"/>
+          <w:i/>
+          <w:iCs/>
+          <w:color w:val="002060"/>
+          <w:sz w:val="32"/>
+          <w:szCs w:val="32"/>
+          <w:lang w:val="uk-UA"/>
+        </w:rPr>
+        <w:t xml:space="preserve">, а також </w:t>
+      </w:r>
+      <w:r>
+        <w:rPr>
+          <w:rFonts w:ascii="Bookman Old Style" w:hAnsi="Bookman Old Style" w:cs="Times New Roman"/>
+          <w:i/>
+          <w:iCs/>
+          <w:color w:val="002060"/>
+          <w:sz w:val="32"/>
+          <w:szCs w:val="32"/>
+          <w:lang w:val="uk-UA"/>
+        </w:rPr>
+        <w:t>викладача</w:t>
+      </w:r>
+      <w:r>
+        <w:rPr>
+          <w:rFonts w:ascii="Bookman Old Style" w:hAnsi="Bookman Old Style" w:cs="Times New Roman"/>
+          <w:i/>
+          <w:iCs/>
+          <w:color w:val="002060"/>
+          <w:sz w:val="32"/>
+          <w:szCs w:val="32"/>
+          <w:lang w:val="uk-UA"/>
+        </w:rPr>
+        <w:t>, педагога</w:t>
+      </w:r>
+      <w:r>
+        <w:rPr>
+          <w:rFonts w:ascii="Bookman Old Style" w:hAnsi="Bookman Old Style" w:cs="Times New Roman"/>
+          <w:i/>
+          <w:iCs/>
+          <w:color w:val="002060"/>
+          <w:sz w:val="32"/>
+          <w:szCs w:val="32"/>
+          <w:lang w:val="uk-UA"/>
+        </w:rPr>
+        <w:t xml:space="preserve">, </w:t>
+      </w:r>
+      <w:r>
+        <w:rPr>
+          <w:rFonts w:ascii="Bookman Old Style" w:hAnsi="Bookman Old Style" w:cs="Times New Roman"/>
+          <w:i/>
+          <w:iCs/>
+          <w:color w:val="002060"/>
+          <w:sz w:val="32"/>
+          <w:szCs w:val="32"/>
+          <w:lang w:val="uk-UA"/>
+        </w:rPr>
+        <w:t>концертмейстера</w:t>
+      </w:r>
+      <w:r>
+        <w:rPr>
+          <w:rFonts w:ascii="Bookman Old Style" w:hAnsi="Bookman Old Style" w:cs="Times New Roman"/>
+          <w:i/>
+          <w:iCs/>
+          <w:color w:val="002060"/>
+          <w:sz w:val="32"/>
+          <w:szCs w:val="32"/>
+          <w:lang w:val="uk-UA"/>
+        </w:rPr>
+        <w:t xml:space="preserve"> (</w:t>
+      </w:r>
+      <w:r>
+        <w:rPr>
+          <w:rFonts w:ascii="Bookman Old Style" w:hAnsi="Bookman Old Style" w:cs="Times New Roman"/>
+          <w:i/>
+          <w:iCs/>
+          <w:color w:val="002060"/>
+          <w:sz w:val="32"/>
+          <w:szCs w:val="32"/>
+          <w:lang w:val="uk-UA"/>
+        </w:rPr>
+        <w:t xml:space="preserve">всіх , </w:t>
+      </w:r>
+      <w:r>
+        <w:rPr>
+          <w:rFonts w:ascii="Bookman Old Style" w:hAnsi="Bookman Old Style" w:cs="Times New Roman"/>
+          <w:i/>
+          <w:iCs/>
+          <w:color w:val="002060"/>
+          <w:sz w:val="32"/>
+          <w:szCs w:val="32"/>
+          <w:lang w:val="uk-UA"/>
+        </w:rPr>
+        <w:t>кому потрібно надрукувати подяку)</w:t>
       </w:r>
     </w:p>
     <w:p>
       <w:pPr>
-        <w:pStyle w:val="ListParagraph"/>
-        <w:numPr>
-          <w:ilvl w:val="0"/>
-          <w:numId w:val="1"/>
-        </w:numPr>
-        <w:rPr>
-          <w:rFonts w:ascii="Bookman Old Style" w:hAnsi="Bookman Old Style" w:cs="Times New Roman"/>
-          <w:sz w:val="32"/>
-          <w:szCs w:val="32"/>
-          <w:lang w:val="uk-UA"/>
-        </w:rPr>
-      </w:pPr>
-      <w:r>
-        <w:rPr>
-          <w:rFonts w:ascii="Bookman Old Style" w:hAnsi="Bookman Old Style" w:cs="Times New Roman"/>
-          <w:sz w:val="32"/>
-          <w:szCs w:val="32"/>
-          <w:lang w:val="uk-UA"/>
-        </w:rPr>
-        <w:t>Назва учбовог</w:t>
-      </w:r>
-      <w:r>
-        <w:rPr>
-          <w:rFonts w:ascii="Bookman Old Style" w:hAnsi="Bookman Old Style" w:cs="Times New Roman"/>
-          <w:sz w:val="32"/>
-          <w:szCs w:val="32"/>
-          <w:lang w:val="uk-UA"/>
-        </w:rPr>
-        <w:t>о закладу, або закладу культури:</w:t>
-      </w:r>
+        <w:pStyle w:val="a5"/>
+        <w:rPr>
+          <w:rFonts w:ascii="Bookman Old Style" w:hAnsi="Bookman Old Style" w:cs="Times New Roman"/>
+          <w:i/>
+          <w:iCs/>
+          <w:color w:val="002060"/>
+          <w:sz w:val="32"/>
+          <w:szCs w:val="32"/>
+          <w:lang w:val="uk-UA"/>
+        </w:rPr>
+      </w:pPr>
     </w:p>
     <w:p>
       <w:pPr>
-        <w:pStyle w:val="ListParagraph"/>
+        <w:pStyle w:val="a5"/>
+        <w:spacing w:after="0" w:line="240" w:lineRule="auto"/>
         <w:ind w:left="360"/>
         <w:rPr>
           <w:rFonts w:ascii="Bookman Old Style" w:hAnsi="Bookman Old Style" w:cs="Times New Roman"/>
+          <w:i/>
+          <w:iCs/>
+          <w:color w:val="002060"/>
           <w:sz w:val="32"/>
           <w:szCs w:val="32"/>
           <w:lang w:val="uk-UA"/>
@@ -646,49 +724,48 @@
     </w:p>
     <w:p>
       <w:pPr>
-        <w:pStyle w:val="ListParagraph"/>
-        <w:numPr>
-          <w:ilvl w:val="0"/>
-          <w:numId w:val="1"/>
-        </w:numPr>
-        <w:spacing w:after="0" w:line="240" w:lineRule="auto"/>
-        <w:rPr>
-          <w:rFonts w:ascii="Bookman Old Style" w:hAnsi="Bookman Old Style" w:cs="Times New Roman"/>
-          <w:sz w:val="32"/>
-          <w:szCs w:val="32"/>
-          <w:lang w:val="uk-UA"/>
-        </w:rPr>
-      </w:pPr>
-      <w:r>
-        <w:rPr>
-          <w:rFonts w:ascii="Bookman Old Style" w:hAnsi="Bookman Old Style" w:cs="Times New Roman"/>
-          <w:sz w:val="32"/>
-          <w:szCs w:val="32"/>
-          <w:lang w:val="uk-UA"/>
-        </w:rPr>
-        <w:t>П</w:t>
-      </w:r>
-      <w:r>
-        <w:rPr>
-          <w:rFonts w:ascii="Bookman Old Style" w:hAnsi="Bookman Old Style" w:cs="Times New Roman"/>
-          <w:sz w:val="32"/>
-          <w:szCs w:val="32"/>
-          <w:lang w:val="uk-UA"/>
-        </w:rPr>
-        <w:t>.І.Б. керівника, або викладача</w:t>
-      </w:r>
-      <w:r>
-        <w:rPr>
-          <w:rFonts w:ascii="Bookman Old Style" w:hAnsi="Bookman Old Style" w:cs="Times New Roman"/>
-          <w:sz w:val="32"/>
-          <w:szCs w:val="32"/>
-          <w:lang w:val="uk-UA"/>
-        </w:rPr>
-        <w:t>, педагога,концертмейстера</w:t>
-      </w:r>
-      <w:r>
-        <w:rPr>
-          <w:rFonts w:ascii="Bookman Old Style" w:hAnsi="Bookman Old Style" w:cs="Times New Roman"/>
+        <w:spacing w:after="0"/>
+        <w:jc w:val="both"/>
+        <w:rPr>
+          <w:rFonts w:ascii="Bookman Old Style" w:eastAsia="Times New Roman" w:hAnsi="Bookman Old Style" w:cs="Times New Roman"/>
+          <w:i/>
+          <w:iCs/>
+          <w:color w:val="002060"/>
+          <w:sz w:val="32"/>
+          <w:szCs w:val="32"/>
+          <w:shd w:val="clear" w:color="auto" w:fill="FFFFFF"/>
+        </w:rPr>
+      </w:pPr>
+      <w:r>
+        <w:rPr>
+          <w:rFonts w:ascii="Bookman Old Style" w:hAnsi="Bookman Old Style" w:cs="Times New Roman"/>
+          <w:i/>
+          <w:iCs/>
+          <w:color w:val="002060"/>
+          <w:sz w:val="32"/>
+          <w:szCs w:val="32"/>
+          <w:lang w:val="uk-UA"/>
+        </w:rPr>
+        <w:t xml:space="preserve">Телефон </w:t>
+      </w:r>
+      <w:r>
+        <w:rPr>
+          <w:rFonts w:ascii="Bookman Old Style" w:hAnsi="Bookman Old Style" w:cs="Times New Roman"/>
+          <w:i/>
+          <w:iCs/>
+          <w:color w:val="002060"/>
+          <w:sz w:val="32"/>
+          <w:szCs w:val="32"/>
+          <w:lang w:val="uk-UA"/>
+        </w:rPr>
+        <w:t>керівника, або контактної особи</w:t>
+      </w:r>
+      <w:r>
+        <w:rPr>
+          <w:rFonts w:ascii="Bookman Old Style" w:hAnsi="Bookman Old Style" w:cs="Times New Roman"/>
+          <w:i/>
+          <w:iCs/>
+          <w:color w:val="002060"/>
           <w:sz w:val="32"/>
           <w:szCs w:val="32"/>
           <w:lang w:val="uk-UA"/>
@@ -698,80 +775,15 @@
     </w:p>
     <w:p>
       <w:pPr>
-        <w:pStyle w:val="ListParagraph"/>
-        <w:rPr>
-          <w:rFonts w:ascii="Bookman Old Style" w:hAnsi="Bookman Old Style" w:cs="Times New Roman"/>
-          <w:sz w:val="32"/>
-          <w:szCs w:val="32"/>
-          <w:lang w:val="uk-UA"/>
-        </w:rPr>
-      </w:pPr>
-    </w:p>
-    <w:p>
-      <w:pPr>
-        <w:pStyle w:val="ListParagraph"/>
-        <w:spacing w:after="0" w:line="240" w:lineRule="auto"/>
-        <w:ind w:left="360"/>
-        <w:rPr>
-          <w:rFonts w:ascii="Bookman Old Style" w:hAnsi="Bookman Old Style" w:cs="Times New Roman"/>
-          <w:sz w:val="32"/>
-          <w:szCs w:val="32"/>
-          <w:lang w:val="uk-UA"/>
-        </w:rPr>
-      </w:pPr>
-    </w:p>
-    <w:p>
-      <w:pPr>
-        <w:pStyle w:val="ListParagraph"/>
-        <w:numPr>
-          <w:ilvl w:val="0"/>
-          <w:numId w:val="1"/>
-        </w:numPr>
-        <w:spacing w:after="0"/>
-        <w:jc w:val="both"/>
-        <w:rPr>
-          <w:rFonts w:ascii="Bookman Old Style" w:eastAsia="Times New Roman" w:hAnsi="Bookman Old Style" w:cs="Times New Roman"/>
-          <w:sz w:val="32"/>
-          <w:szCs w:val="32"/>
-          <w:shd w:val="clear" w:color="auto" w:fill="FFFFFF"/>
-        </w:rPr>
-      </w:pPr>
-      <w:r>
-        <w:rPr>
-          <w:rFonts w:ascii="Bookman Old Style" w:hAnsi="Bookman Old Style" w:cs="Times New Roman"/>
-          <w:sz w:val="32"/>
-          <w:szCs w:val="32"/>
-          <w:lang w:val="uk-UA"/>
-        </w:rPr>
-        <w:t xml:space="preserve">Телефон </w:t>
-      </w:r>
-      <w:r>
-        <w:rPr>
-          <w:rFonts w:ascii="Bookman Old Style" w:hAnsi="Bookman Old Style" w:cs="Times New Roman"/>
-          <w:sz w:val="32"/>
-          <w:szCs w:val="32"/>
-          <w:lang w:val="uk-UA"/>
-        </w:rPr>
-        <w:t>керівника, або контактної особи</w:t>
-      </w:r>
-      <w:r>
-        <w:rPr>
-          <w:rFonts w:ascii="Bookman Old Style" w:hAnsi="Bookman Old Style" w:cs="Times New Roman"/>
-          <w:sz w:val="32"/>
-          <w:szCs w:val="32"/>
-          <w:lang w:val="uk-UA"/>
-        </w:rPr>
-        <w:t>:</w:t>
-      </w:r>
-    </w:p>
-    <w:p>
-      <w:pPr>
-        <w:pStyle w:val="ListParagraph"/>
+        <w:pStyle w:val="a5"/>
         <w:spacing w:after="0"/>
         <w:ind w:left="360"/>
         <w:jc w:val="both"/>
         <w:rPr>
           <w:rFonts w:ascii="Bookman Old Style" w:eastAsia="Times New Roman" w:hAnsi="Bookman Old Style" w:cs="Times New Roman"/>
+          <w:i/>
+          <w:iCs/>
+          <w:color w:val="002060"/>
           <w:sz w:val="32"/>
           <w:szCs w:val="32"/>
           <w:shd w:val="clear" w:color="auto" w:fill="FFFFFF"/>
@@ -780,15 +792,13 @@
     </w:p>
     <w:p>
       <w:pPr>
-        <w:pStyle w:val="ListParagraph"/>
-        <w:numPr>
-          <w:ilvl w:val="0"/>
-          <w:numId w:val="1"/>
-        </w:numPr>
         <w:spacing w:after="0"/>
         <w:jc w:val="both"/>
         <w:rPr>
           <w:rFonts w:ascii="Bookman Old Style" w:eastAsia="Times New Roman" w:hAnsi="Bookman Old Style" w:cs="Times New Roman"/>
+          <w:i/>
+          <w:iCs/>
+          <w:color w:val="002060"/>
           <w:sz w:val="32"/>
           <w:szCs w:val="32"/>
           <w:shd w:val="clear" w:color="auto" w:fill="FFFFFF"/>
@@ -797,6 +807,9 @@
       <w:r>
         <w:rPr>
           <w:rFonts w:ascii="Bookman Old Style" w:eastAsia="Times New Roman" w:hAnsi="Bookman Old Style" w:cs="Times New Roman"/>
+          <w:i/>
+          <w:iCs/>
+          <w:color w:val="002060"/>
           <w:sz w:val="32"/>
           <w:szCs w:val="32"/>
           <w:shd w:val="clear" w:color="auto" w:fill="FFFFFF"/>
@@ -806,6 +819,9 @@
       <w:r>
         <w:rPr>
           <w:rFonts w:ascii="Bookman Old Style" w:eastAsia="Times New Roman" w:hAnsi="Bookman Old Style" w:cs="Times New Roman"/>
+          <w:i/>
+          <w:iCs/>
+          <w:color w:val="002060"/>
           <w:sz w:val="32"/>
           <w:szCs w:val="32"/>
           <w:shd w:val="clear" w:color="auto" w:fill="FFFFFF"/>
@@ -816,6 +832,9 @@
       <w:r>
         <w:rPr>
           <w:rFonts w:ascii="Bookman Old Style" w:eastAsia="Times New Roman" w:hAnsi="Bookman Old Style" w:cs="Times New Roman"/>
+          <w:i/>
+          <w:iCs/>
+          <w:color w:val="002060"/>
           <w:sz w:val="32"/>
           <w:szCs w:val="32"/>
           <w:shd w:val="clear" w:color="auto" w:fill="FFFFFF"/>
@@ -826,6 +845,9 @@
       <w:r>
         <w:rPr>
           <w:rFonts w:ascii="Bookman Old Style" w:eastAsia="Times New Roman" w:hAnsi="Bookman Old Style" w:cs="Times New Roman"/>
+          <w:i/>
+          <w:iCs/>
+          <w:color w:val="002060"/>
           <w:sz w:val="32"/>
           <w:szCs w:val="32"/>
           <w:shd w:val="clear" w:color="auto" w:fill="FFFFFF"/>
@@ -837,6 +859,9 @@
       <w:r>
         <w:rPr>
           <w:rFonts w:ascii="Bookman Old Style" w:eastAsia="Times New Roman" w:hAnsi="Bookman Old Style" w:cs="Times New Roman"/>
+          <w:i/>
+          <w:iCs/>
+          <w:color w:val="002060"/>
           <w:sz w:val="32"/>
           <w:szCs w:val="32"/>
           <w:shd w:val="clear" w:color="auto" w:fill="FFFFFF"/>
@@ -847,6 +872,9 @@
       <w:r>
         <w:rPr>
           <w:rFonts w:ascii="Bookman Old Style" w:eastAsia="Times New Roman" w:hAnsi="Bookman Old Style" w:cs="Times New Roman"/>
+          <w:i/>
+          <w:iCs/>
+          <w:color w:val="002060"/>
           <w:sz w:val="32"/>
           <w:szCs w:val="32"/>
           <w:shd w:val="clear" w:color="auto" w:fill="FFFFFF"/>
@@ -857,6 +885,9 @@
       <w:r>
         <w:rPr>
           <w:rFonts w:ascii="Bookman Old Style" w:eastAsia="Times New Roman" w:hAnsi="Bookman Old Style" w:cs="Times New Roman"/>
+          <w:i/>
+          <w:iCs/>
+          <w:color w:val="002060"/>
           <w:sz w:val="32"/>
           <w:szCs w:val="32"/>
           <w:shd w:val="clear" w:color="auto" w:fill="FFFFFF"/>
@@ -867,26 +898,35 @@
       <w:r>
         <w:rPr>
           <w:rFonts w:ascii="Bookman Old Style" w:eastAsia="Times New Roman" w:hAnsi="Bookman Old Style" w:cs="Times New Roman"/>
+          <w:i/>
+          <w:iCs/>
+          <w:color w:val="002060"/>
           <w:sz w:val="32"/>
           <w:szCs w:val="32"/>
           <w:shd w:val="clear" w:color="auto" w:fill="FFFFFF"/>
         </w:rPr>
-        <w:t xml:space="preserve"> (e-</w:t>
+        <w:t xml:space="preserve"> (</w:t>
       </w:r>
       <w:proofErr w:type="spellStart"/>
       <w:r>
         <w:rPr>
           <w:rFonts w:ascii="Bookman Old Style" w:eastAsia="Times New Roman" w:hAnsi="Bookman Old Style" w:cs="Times New Roman"/>
+          <w:i/>
+          <w:iCs/>
+          <w:color w:val="002060"/>
           <w:sz w:val="32"/>
           <w:szCs w:val="32"/>
           <w:shd w:val="clear" w:color="auto" w:fill="FFFFFF"/>
         </w:rPr>
-        <w:t>mail</w:t>
+        <w:t>e-mail</w:t>
       </w:r>
       <w:proofErr w:type="spellEnd"/>
       <w:r>
         <w:rPr>
           <w:rFonts w:ascii="Bookman Old Style" w:eastAsia="Times New Roman" w:hAnsi="Bookman Old Style" w:cs="Times New Roman"/>
+          <w:i/>
+          <w:iCs/>
+          <w:color w:val="002060"/>
           <w:sz w:val="32"/>
           <w:szCs w:val="32"/>
           <w:shd w:val="clear" w:color="auto" w:fill="FFFFFF"/>
@@ -896,6 +936,9 @@
       <w:r>
         <w:rPr>
           <w:rFonts w:ascii="Bookman Old Style" w:eastAsia="Times New Roman" w:hAnsi="Bookman Old Style" w:cs="Times New Roman"/>
+          <w:i/>
+          <w:iCs/>
+          <w:color w:val="002060"/>
           <w:sz w:val="32"/>
           <w:szCs w:val="32"/>
           <w:shd w:val="clear" w:color="auto" w:fill="FFFFFF"/>
@@ -906,12 +949,14 @@
     </w:p>
     <w:p>
       <w:pPr>
-        <w:pStyle w:val="ListParagraph"/>
+        <w:pStyle w:val="a5"/>
         <w:spacing w:after="0"/>
         <w:ind w:left="360"/>
         <w:jc w:val="both"/>
         <w:rPr>
           <w:rFonts w:ascii="Bookman Old Style" w:eastAsia="Times New Roman" w:hAnsi="Bookman Old Style" w:cs="Times New Roman"/>
+          <w:i/>
+          <w:iCs/>
           <w:sz w:val="32"/>
           <w:szCs w:val="32"/>
           <w:shd w:val="clear" w:color="auto" w:fill="FFFFFF"/>
@@ -920,24 +965,45 @@
     </w:p>
     <w:p>
       <w:pPr>
-        <w:pStyle w:val="ListParagraph"/>
-        <w:numPr>
-          <w:ilvl w:val="0"/>
-          <w:numId w:val="1"/>
-        </w:numPr>
         <w:spacing w:after="0"/>
         <w:jc w:val="both"/>
         <w:rPr>
           <w:rFonts w:ascii="Bookman Old Style" w:eastAsia="Times New Roman" w:hAnsi="Bookman Old Style" w:cs="Times New Roman"/>
+          <w:b/>
+          <w:bCs/>
+          <w:i/>
+          <w:iCs/>
+          <w:color w:val="FF0000"/>
           <w:sz w:val="32"/>
           <w:szCs w:val="32"/>
           <w:shd w:val="clear" w:color="auto" w:fill="FFFFFF"/>
-        </w:rPr>
-      </w:pPr>
+          <w:lang w:val="uk-UA"/>
+        </w:rPr>
+      </w:pPr>
+      <w:r>
+        <w:rPr>
+          <w:rFonts w:ascii="Bookman Old Style" w:eastAsia="Times New Roman" w:hAnsi="Bookman Old Style" w:cs="Times New Roman"/>
+          <w:b/>
+          <w:bCs/>
+          <w:i/>
+          <w:iCs/>
+          <w:color w:val="FF0000"/>
+          <w:sz w:val="32"/>
+          <w:szCs w:val="32"/>
+          <w:shd w:val="clear" w:color="auto" w:fill="FFFFFF"/>
+          <w:lang w:val="uk-UA"/>
+        </w:rPr>
+        <w:t xml:space="preserve">!!! </w:t>
+      </w:r>
       <w:proofErr w:type="spellStart"/>
       <w:r>
         <w:rPr>
           <w:rFonts w:ascii="Bookman Old Style" w:eastAsia="Times New Roman" w:hAnsi="Bookman Old Style" w:cs="Times New Roman"/>
+          <w:b/>
+          <w:bCs/>
+          <w:i/>
+          <w:iCs/>
+          <w:color w:val="FF0000"/>
           <w:sz w:val="32"/>
           <w:szCs w:val="32"/>
           <w:shd w:val="clear" w:color="auto" w:fill="FFFFFF"/>
@@ -948,6 +1014,11 @@
       <w:r>
         <w:rPr>
           <w:rFonts w:ascii="Bookman Old Style" w:eastAsia="Times New Roman" w:hAnsi="Bookman Old Style" w:cs="Times New Roman"/>
+          <w:b/>
+          <w:bCs/>
+          <w:i/>
+          <w:iCs/>
+          <w:color w:val="FF0000"/>
           <w:sz w:val="32"/>
           <w:szCs w:val="32"/>
           <w:shd w:val="clear" w:color="auto" w:fill="FFFFFF"/>
@@ -958,6 +1029,11 @@
       <w:r>
         <w:rPr>
           <w:rFonts w:ascii="Bookman Old Style" w:eastAsia="Times New Roman" w:hAnsi="Bookman Old Style" w:cs="Times New Roman"/>
+          <w:b/>
+          <w:bCs/>
+          <w:i/>
+          <w:iCs/>
+          <w:color w:val="FF0000"/>
           <w:sz w:val="32"/>
           <w:szCs w:val="32"/>
           <w:shd w:val="clear" w:color="auto" w:fill="FFFFFF"/>
@@ -968,6 +1044,11 @@
       <w:r>
         <w:rPr>
           <w:rFonts w:ascii="Bookman Old Style" w:eastAsia="Times New Roman" w:hAnsi="Bookman Old Style" w:cs="Times New Roman"/>
+          <w:b/>
+          <w:bCs/>
+          <w:i/>
+          <w:iCs/>
+          <w:color w:val="FF0000"/>
           <w:sz w:val="32"/>
           <w:szCs w:val="32"/>
           <w:shd w:val="clear" w:color="auto" w:fill="FFFFFF"/>
@@ -978,6 +1059,11 @@
       <w:r>
         <w:rPr>
           <w:rFonts w:ascii="Bookman Old Style" w:eastAsia="Times New Roman" w:hAnsi="Bookman Old Style" w:cs="Times New Roman"/>
+          <w:b/>
+          <w:bCs/>
+          <w:i/>
+          <w:iCs/>
+          <w:color w:val="FF0000"/>
           <w:sz w:val="32"/>
           <w:szCs w:val="32"/>
           <w:shd w:val="clear" w:color="auto" w:fill="FFFFFF"/>
@@ -988,6 +1074,11 @@
       <w:r>
         <w:rPr>
           <w:rFonts w:ascii="Bookman Old Style" w:eastAsia="Times New Roman" w:hAnsi="Bookman Old Style" w:cs="Times New Roman"/>
+          <w:b/>
+          <w:bCs/>
+          <w:i/>
+          <w:iCs/>
+          <w:color w:val="FF0000"/>
           <w:sz w:val="32"/>
           <w:szCs w:val="32"/>
           <w:shd w:val="clear" w:color="auto" w:fill="FFFFFF"/>
@@ -998,6 +1089,11 @@
       <w:r>
         <w:rPr>
           <w:rFonts w:ascii="Bookman Old Style" w:eastAsia="Times New Roman" w:hAnsi="Bookman Old Style" w:cs="Times New Roman"/>
+          <w:b/>
+          <w:bCs/>
+          <w:i/>
+          <w:iCs/>
+          <w:color w:val="FF0000"/>
           <w:sz w:val="32"/>
           <w:szCs w:val="32"/>
           <w:shd w:val="clear" w:color="auto" w:fill="FFFFFF"/>
@@ -1008,6 +1104,11 @@
       <w:r>
         <w:rPr>
           <w:rFonts w:ascii="Bookman Old Style" w:eastAsia="Times New Roman" w:hAnsi="Bookman Old Style" w:cs="Times New Roman"/>
+          <w:b/>
+          <w:bCs/>
+          <w:i/>
+          <w:iCs/>
+          <w:color w:val="FF0000"/>
           <w:sz w:val="32"/>
           <w:szCs w:val="32"/>
           <w:shd w:val="clear" w:color="auto" w:fill="FFFFFF"/>
@@ -1018,6 +1119,11 @@
       <w:r>
         <w:rPr>
           <w:rFonts w:ascii="Bookman Old Style" w:eastAsia="Times New Roman" w:hAnsi="Bookman Old Style" w:cs="Times New Roman"/>
+          <w:b/>
+          <w:bCs/>
+          <w:i/>
+          <w:iCs/>
+          <w:color w:val="FF0000"/>
           <w:sz w:val="32"/>
           <w:szCs w:val="32"/>
           <w:shd w:val="clear" w:color="auto" w:fill="FFFFFF"/>
@@ -1028,22 +1134,107 @@
       <w:r>
         <w:rPr>
           <w:rFonts w:ascii="Bookman Old Style" w:eastAsia="Times New Roman" w:hAnsi="Bookman Old Style" w:cs="Times New Roman"/>
+          <w:b/>
+          <w:bCs/>
+          <w:i/>
+          <w:iCs/>
+          <w:color w:val="FF0000"/>
           <w:sz w:val="32"/>
           <w:szCs w:val="32"/>
           <w:shd w:val="clear" w:color="auto" w:fill="FFFFFF"/>
           <w:lang w:val="uk-UA"/>
         </w:rPr>
+        <w:t xml:space="preserve"> (обов</w:t>
+      </w:r>
+      <w:r>
+        <w:rPr>
+          <w:rFonts w:ascii="Bookman Old Style" w:eastAsia="Times New Roman" w:hAnsi="Bookman Old Style" w:cs="Times New Roman"/>
+          <w:b/>
+          <w:bCs/>
+          <w:i/>
+          <w:iCs/>
+          <w:color w:val="FF0000"/>
+          <w:sz w:val="32"/>
+          <w:szCs w:val="32"/>
+          <w:shd w:val="clear" w:color="auto" w:fill="FFFFFF"/>
+          <w:lang w:val="uk-UA"/>
+        </w:rPr>
+        <w:t>’</w:t>
+      </w:r>
+      <w:r>
+        <w:rPr>
+          <w:rFonts w:ascii="Bookman Old Style" w:eastAsia="Times New Roman" w:hAnsi="Bookman Old Style" w:cs="Times New Roman"/>
+          <w:b/>
+          <w:bCs/>
+          <w:i/>
+          <w:iCs/>
+          <w:color w:val="FF0000"/>
+          <w:sz w:val="32"/>
+          <w:szCs w:val="32"/>
+          <w:shd w:val="clear" w:color="auto" w:fill="FFFFFF"/>
+          <w:lang w:val="uk-UA"/>
+        </w:rPr>
+        <w:t>язково заповнюється</w:t>
+      </w:r>
+      <w:proofErr w:type="gramStart"/>
+      <w:r>
+        <w:rPr>
+          <w:rFonts w:ascii="Bookman Old Style" w:eastAsia="Times New Roman" w:hAnsi="Bookman Old Style" w:cs="Times New Roman"/>
+          <w:b/>
+          <w:bCs/>
+          <w:i/>
+          <w:iCs/>
+          <w:color w:val="FF0000"/>
+          <w:sz w:val="32"/>
+          <w:szCs w:val="32"/>
+          <w:shd w:val="clear" w:color="auto" w:fill="FFFFFF"/>
+          <w:lang w:val="uk-UA"/>
+        </w:rPr>
+        <w:t>)</w:t>
+      </w:r>
+      <w:r>
+        <w:rPr>
+          <w:rFonts w:ascii="Bookman Old Style" w:eastAsia="Times New Roman" w:hAnsi="Bookman Old Style" w:cs="Times New Roman"/>
+          <w:b/>
+          <w:bCs/>
+          <w:i/>
+          <w:iCs/>
+          <w:color w:val="FF0000"/>
+          <w:sz w:val="32"/>
+          <w:szCs w:val="32"/>
+          <w:shd w:val="clear" w:color="auto" w:fill="FFFFFF"/>
+          <w:lang w:val="uk-UA"/>
+        </w:rPr>
+        <w:t xml:space="preserve"> </w:t>
+      </w:r>
+      <w:r>
+        <w:rPr>
+          <w:rFonts w:ascii="Bookman Old Style" w:eastAsia="Times New Roman" w:hAnsi="Bookman Old Style" w:cs="Times New Roman"/>
+          <w:b/>
+          <w:bCs/>
+          <w:i/>
+          <w:iCs/>
+          <w:color w:val="FF0000"/>
+          <w:sz w:val="32"/>
+          <w:szCs w:val="32"/>
+          <w:shd w:val="clear" w:color="auto" w:fill="FFFFFF"/>
+          <w:lang w:val="uk-UA"/>
+        </w:rPr>
         <w:t>:</w:t>
       </w:r>
+      <w:proofErr w:type="gramEnd"/>
     </w:p>
     <w:p>
       <w:pPr>
-        <w:pStyle w:val="ListParagraph"/>
         <w:spacing w:after="0"/>
-        <w:ind w:left="360"/>
         <w:jc w:val="both"/>
         <w:rPr>
           <w:rFonts w:ascii="Bookman Old Style" w:eastAsia="Times New Roman" w:hAnsi="Bookman Old Style" w:cs="Times New Roman"/>
+          <w:b/>
+          <w:bCs/>
+          <w:i/>
+          <w:iCs/>
+          <w:color w:val="FF0000"/>
           <w:sz w:val="32"/>
           <w:szCs w:val="32"/>
           <w:shd w:val="clear" w:color="auto" w:fill="FFFFFF"/>
@@ -1052,48 +1243,98 @@
     </w:p>
     <w:tbl>
       <w:tblPr>
-        <w:tblStyle w:val="TableGrid"/>
-        <w:tblW w:w="0" w:type="auto"/>
+        <w:tblStyle w:val="a7"/>
+        <w:tblW w:w="11254" w:type="dxa"/>
+        <w:tblInd w:w="-572" w:type="dxa"/>
         <w:tblLayout w:type="fixed"/>
         <w:tblLook w:val="04A0" w:firstRow="1" w:lastRow="0" w:firstColumn="1" w:lastColumn="0" w:noHBand="0" w:noVBand="1"/>
       </w:tblPr>
       <w:tblGrid>
-        <w:gridCol w:w="2065"/>
-        <w:gridCol w:w="1737"/>
-        <w:gridCol w:w="1699"/>
-        <w:gridCol w:w="1635"/>
-        <w:gridCol w:w="2044"/>
-        <w:gridCol w:w="1502"/>
+        <w:gridCol w:w="2410"/>
+        <w:gridCol w:w="2552"/>
+        <w:gridCol w:w="1842"/>
+        <w:gridCol w:w="1701"/>
+        <w:gridCol w:w="1560"/>
+        <w:gridCol w:w="1189"/>
       </w:tblGrid>
       <w:tr>
         <w:tc>
           <w:tcPr>
-            <w:tcW w:w="2065" w:type="dxa"/>
+            <w:tcW w:w="2410" w:type="dxa"/>
           </w:tcPr>
           <w:p>
             <w:pPr>
               <w:rPr>
                 <w:rFonts w:ascii="Bookman Old Style" w:hAnsi="Bookman Old Style" w:cs="Times New Roman"/>
                 <w:b/>
+                <w:i/>
+                <w:iCs/>
                 <w:sz w:val="24"/>
                 <w:szCs w:val="24"/>
                 <w:lang w:val="uk-UA"/>
               </w:rPr>
             </w:pPr>
-            <w:r>
+          </w:p>
+          <w:p>
+            <w:pPr>
               <w:rPr>
                 <w:rFonts w:ascii="Bookman Old Style" w:hAnsi="Bookman Old Style" w:cs="Times New Roman"/>
                 <w:b/>
+                <w:i/>
+                <w:iCs/>
                 <w:sz w:val="24"/>
                 <w:szCs w:val="24"/>
                 <w:lang w:val="uk-UA"/>
               </w:rPr>
+            </w:pPr>
+            <w:r>
+              <w:rPr>
+                <w:rFonts w:ascii="Bookman Old Style" w:hAnsi="Bookman Old Style" w:cs="Times New Roman"/>
+                <w:b/>
+                <w:i/>
+                <w:iCs/>
+                <w:sz w:val="24"/>
+                <w:szCs w:val="24"/>
+                <w:lang w:val="uk-UA"/>
+              </w:rPr>
               <w:t>Жанр</w:t>
             </w:r>
+          </w:p>
+        </w:tc>
+        <w:tc>
+          <w:tcPr>
+            <w:tcW w:w="2552" w:type="dxa"/>
+          </w:tcPr>
+          <w:p>
+            <w:pPr>
+              <w:rPr>
+                <w:rFonts w:ascii="Bookman Old Style" w:hAnsi="Bookman Old Style" w:cs="Times New Roman"/>
+                <w:b/>
+                <w:i/>
+                <w:iCs/>
+                <w:sz w:val="24"/>
+                <w:szCs w:val="24"/>
+                <w:lang w:val="uk-UA"/>
+              </w:rPr>
+            </w:pPr>
             <w:r>
               <w:rPr>
                 <w:rFonts w:ascii="Bookman Old Style" w:hAnsi="Bookman Old Style" w:cs="Times New Roman"/>
                 <w:b/>
+                <w:i/>
+                <w:iCs/>
+                <w:sz w:val="24"/>
+                <w:szCs w:val="24"/>
+                <w:lang w:val="uk-UA"/>
+              </w:rPr>
+              <w:t>Номінація</w:t>
+            </w:r>
+            <w:r>
+              <w:rPr>
+                <w:rFonts w:ascii="Bookman Old Style" w:hAnsi="Bookman Old Style" w:cs="Times New Roman"/>
+                <w:b/>
+                <w:i/>
+                <w:iCs/>
                 <w:sz w:val="24"/>
                 <w:szCs w:val="24"/>
                 <w:lang w:val="uk-UA"/>
@@ -1104,13 +1345,15 @@
         </w:tc>
         <w:tc>
           <w:tcPr>
-            <w:tcW w:w="1737" w:type="dxa"/>
+            <w:tcW w:w="1842" w:type="dxa"/>
           </w:tcPr>
           <w:p>
             <w:pPr>
               <w:rPr>
                 <w:rFonts w:ascii="Bookman Old Style" w:hAnsi="Bookman Old Style" w:cs="Times New Roman"/>
                 <w:b/>
+                <w:i/>
+                <w:iCs/>
                 <w:sz w:val="24"/>
                 <w:szCs w:val="24"/>
                 <w:lang w:val="uk-UA"/>
@@ -1120,42 +1363,8 @@
               <w:rPr>
                 <w:rFonts w:ascii="Bookman Old Style" w:hAnsi="Bookman Old Style" w:cs="Times New Roman"/>
                 <w:b/>
-                <w:sz w:val="24"/>
-                <w:szCs w:val="24"/>
-                <w:lang w:val="uk-UA"/>
-              </w:rPr>
-              <w:t>Номінація</w:t>
-            </w:r>
-            <w:r>
-              <w:rPr>
-                <w:rFonts w:ascii="Bookman Old Style" w:hAnsi="Bookman Old Style" w:cs="Times New Roman"/>
-                <w:b/>
-                <w:sz w:val="24"/>
-                <w:szCs w:val="24"/>
-                <w:lang w:val="uk-UA"/>
-              </w:rPr>
-              <w:t>*</w:t>
-            </w:r>
-          </w:p>
-        </w:tc>
-        <w:tc>
-          <w:tcPr>
-            <w:tcW w:w="1699" w:type="dxa"/>
-          </w:tcPr>
-          <w:p>
-            <w:pPr>
-              <w:rPr>
-                <w:rFonts w:ascii="Bookman Old Style" w:hAnsi="Bookman Old Style" w:cs="Times New Roman"/>
-                <w:b/>
-                <w:sz w:val="24"/>
-                <w:szCs w:val="24"/>
-                <w:lang w:val="uk-UA"/>
-              </w:rPr>
-            </w:pPr>
-            <w:r>
-              <w:rPr>
-                <w:rFonts w:ascii="Bookman Old Style" w:hAnsi="Bookman Old Style" w:cs="Times New Roman"/>
-                <w:b/>
+                <w:i/>
+                <w:iCs/>
                 <w:sz w:val="24"/>
                 <w:szCs w:val="24"/>
                 <w:lang w:val="uk-UA"/>
@@ -1166,13 +1375,15 @@
         </w:tc>
         <w:tc>
           <w:tcPr>
-            <w:tcW w:w="1635" w:type="dxa"/>
+            <w:tcW w:w="1701" w:type="dxa"/>
           </w:tcPr>
           <w:p>
             <w:pPr>
               <w:rPr>
                 <w:rFonts w:ascii="Bookman Old Style" w:hAnsi="Bookman Old Style" w:cs="Times New Roman"/>
                 <w:b/>
+                <w:i/>
+                <w:iCs/>
                 <w:sz w:val="24"/>
                 <w:szCs w:val="24"/>
                 <w:lang w:val="uk-UA"/>
@@ -1182,6 +1393,8 @@
               <w:rPr>
                 <w:rFonts w:ascii="Bookman Old Style" w:hAnsi="Bookman Old Style" w:cs="Times New Roman"/>
                 <w:b/>
+                <w:i/>
+                <w:iCs/>
                 <w:sz w:val="24"/>
                 <w:szCs w:val="24"/>
                 <w:lang w:val="uk-UA"/>
@@ -1192,6 +1405,8 @@
               <w:rPr>
                 <w:rFonts w:ascii="Bookman Old Style" w:hAnsi="Bookman Old Style" w:cs="Times New Roman"/>
                 <w:b/>
+                <w:i/>
+                <w:iCs/>
                 <w:sz w:val="24"/>
                 <w:szCs w:val="24"/>
                 <w:lang w:val="uk-UA"/>
@@ -1204,6 +1419,8 @@
               <w:rPr>
                 <w:rFonts w:ascii="Bookman Old Style" w:hAnsi="Bookman Old Style" w:cs="Times New Roman"/>
                 <w:b/>
+                <w:i/>
+                <w:iCs/>
                 <w:sz w:val="24"/>
                 <w:szCs w:val="24"/>
                 <w:lang w:val="uk-UA"/>
@@ -1213,6 +1430,8 @@
               <w:rPr>
                 <w:rFonts w:ascii="Bookman Old Style" w:hAnsi="Bookman Old Style" w:cs="Times New Roman"/>
                 <w:b/>
+                <w:i/>
+                <w:iCs/>
                 <w:sz w:val="24"/>
                 <w:szCs w:val="24"/>
                 <w:lang w:val="uk-UA"/>
@@ -1223,13 +1442,15 @@
         </w:tc>
         <w:tc>
           <w:tcPr>
-            <w:tcW w:w="2044" w:type="dxa"/>
+            <w:tcW w:w="1560" w:type="dxa"/>
           </w:tcPr>
           <w:p>
             <w:pPr>
               <w:rPr>
                 <w:rFonts w:ascii="Bookman Old Style" w:hAnsi="Bookman Old Style" w:cs="Times New Roman"/>
                 <w:b/>
+                <w:i/>
+                <w:iCs/>
                 <w:sz w:val="24"/>
                 <w:szCs w:val="24"/>
                 <w:lang w:val="uk-UA"/>
@@ -1239,6 +1460,8 @@
               <w:rPr>
                 <w:rFonts w:ascii="Bookman Old Style" w:hAnsi="Bookman Old Style" w:cs="Times New Roman"/>
                 <w:b/>
+                <w:i/>
+                <w:iCs/>
                 <w:sz w:val="24"/>
                 <w:szCs w:val="24"/>
                 <w:lang w:val="uk-UA"/>
@@ -1249,13 +1472,15 @@
         </w:tc>
         <w:tc>
           <w:tcPr>
-            <w:tcW w:w="1502" w:type="dxa"/>
+            <w:tcW w:w="1189" w:type="dxa"/>
           </w:tcPr>
           <w:p>
             <w:pPr>
               <w:rPr>
                 <w:rFonts w:ascii="Bookman Old Style" w:hAnsi="Bookman Old Style" w:cs="Times New Roman"/>
                 <w:b/>
+                <w:i/>
+                <w:iCs/>
                 <w:sz w:val="24"/>
                 <w:szCs w:val="24"/>
                 <w:lang w:val="uk-UA"/>
@@ -1266,6 +1491,8 @@
               <w:rPr>
                 <w:rFonts w:ascii="Bookman Old Style" w:hAnsi="Bookman Old Style" w:cs="Times New Roman"/>
                 <w:b/>
+                <w:i/>
+                <w:iCs/>
                 <w:sz w:val="24"/>
                 <w:szCs w:val="24"/>
                 <w:lang w:val="uk-UA"/>
@@ -1279,6 +1506,8 @@
               <w:rPr>
                 <w:rFonts w:ascii="Bookman Old Style" w:hAnsi="Bookman Old Style" w:cs="Times New Roman"/>
                 <w:b/>
+                <w:i/>
+                <w:iCs/>
                 <w:sz w:val="24"/>
                 <w:szCs w:val="24"/>
                 <w:lang w:val="uk-UA"/>
@@ -1288,6 +1517,8 @@
               <w:rPr>
                 <w:rFonts w:ascii="Bookman Old Style" w:hAnsi="Bookman Old Style" w:cs="Times New Roman"/>
                 <w:b/>
+                <w:i/>
+                <w:iCs/>
                 <w:sz w:val="24"/>
                 <w:szCs w:val="24"/>
                 <w:lang w:val="uk-UA"/>
@@ -1300,7 +1531,7 @@
       <w:tr>
         <w:tc>
           <w:tcPr>
-            <w:tcW w:w="2065" w:type="dxa"/>
+            <w:tcW w:w="2410" w:type="dxa"/>
           </w:tcPr>
           <w:p>
             <w:pPr>
@@ -1310,30 +1541,14 @@
                 <w:lang w:val="uk-UA"/>
               </w:rPr>
             </w:pPr>
-          </w:p>
-          <w:p>
-            <w:pPr>
-              <w:rPr>
-                <w:rFonts w:ascii="Bookman Old Style" w:hAnsi="Bookman Old Style" w:cs="Times New Roman"/>
-                <w:szCs w:val="28"/>
-                <w:lang w:val="uk-UA"/>
-              </w:rPr>
-            </w:pPr>
             <w:r>
               <w:rPr>
                 <w:rFonts w:ascii="Bookman Old Style" w:hAnsi="Bookman Old Style" w:cs="Times New Roman"/>
                 <w:szCs w:val="28"/>
-                <w:lang w:val="uk-UA"/>
-              </w:rPr>
-              <w:t>Наприклад</w:t>
-            </w:r>
-            <w:r>
-              <w:rPr>
-                <w:rFonts w:ascii="Bookman Old Style" w:hAnsi="Bookman Old Style" w:cs="Times New Roman"/>
-                <w:szCs w:val="28"/>
-                <w:lang w:val="uk-UA"/>
-              </w:rPr>
-              <w:t>:</w:t>
+                <w:highlight w:val="yellow"/>
+                <w:lang w:val="uk-UA"/>
+              </w:rPr>
+              <w:t>Наприклад:</w:t>
             </w:r>
           </w:p>
           <w:p>
@@ -1389,11 +1604,59 @@
               </w:rPr>
             </w:pPr>
           </w:p>
+          <w:p>
+            <w:pPr>
+              <w:rPr>
+                <w:rFonts w:ascii="Bookman Old Style" w:hAnsi="Bookman Old Style" w:cs="Times New Roman"/>
+                <w:i/>
+                <w:iCs/>
+                <w:szCs w:val="28"/>
+                <w:lang w:val="uk-UA"/>
+              </w:rPr>
+            </w:pPr>
+          </w:p>
         </w:tc>
         <w:tc>
           <w:tcPr>
-            <w:tcW w:w="1737" w:type="dxa"/>
+            <w:tcW w:w="2552" w:type="dxa"/>
           </w:tcPr>
+          <w:p>
+            <w:pPr>
+              <w:rPr>
+                <w:rFonts w:ascii="Bookman Old Style" w:hAnsi="Bookman Old Style" w:cs="Times New Roman"/>
+                <w:sz w:val="24"/>
+                <w:szCs w:val="24"/>
+                <w:lang w:val="uk-UA"/>
+              </w:rPr>
+            </w:pPr>
+            <w:r>
+              <w:rPr>
+                <w:rFonts w:ascii="Bookman Old Style" w:hAnsi="Bookman Old Style" w:cs="Times New Roman"/>
+                <w:sz w:val="24"/>
+                <w:szCs w:val="24"/>
+                <w:highlight w:val="yellow"/>
+                <w:lang w:val="uk-UA"/>
+              </w:rPr>
+              <w:t>Наприклад:</w:t>
+            </w:r>
+          </w:p>
+          <w:p>
+            <w:pPr>
+              <w:rPr>
+                <w:rFonts w:ascii="Bookman Old Style" w:hAnsi="Bookman Old Style" w:cs="Times New Roman"/>
+                <w:szCs w:val="28"/>
+                <w:lang w:val="uk-UA"/>
+              </w:rPr>
+            </w:pPr>
+            <w:r>
+              <w:rPr>
+                <w:rFonts w:ascii="Bookman Old Style" w:hAnsi="Bookman Old Style" w:cs="Times New Roman"/>
+                <w:szCs w:val="28"/>
+                <w:lang w:val="uk-UA"/>
+              </w:rPr>
+              <w:t>Естрадна</w:t>
+            </w:r>
+          </w:p>
           <w:p>
             <w:pPr>
               <w:rPr>
@@ -1407,57 +1670,51 @@
             <w:pPr>
               <w:rPr>
                 <w:rFonts w:ascii="Bookman Old Style" w:hAnsi="Bookman Old Style" w:cs="Times New Roman"/>
-                <w:sz w:val="24"/>
-                <w:szCs w:val="24"/>
+                <w:i/>
+                <w:iCs/>
+                <w:szCs w:val="28"/>
                 <w:lang w:val="uk-UA"/>
               </w:rPr>
             </w:pPr>
             <w:r>
               <w:rPr>
                 <w:rFonts w:ascii="Bookman Old Style" w:hAnsi="Bookman Old Style" w:cs="Times New Roman"/>
-                <w:sz w:val="24"/>
-                <w:szCs w:val="24"/>
-                <w:lang w:val="uk-UA"/>
-              </w:rPr>
-              <w:t>Наприкла</w:t>
-            </w:r>
-            <w:r>
-              <w:rPr>
-                <w:rFonts w:ascii="Bookman Old Style" w:hAnsi="Bookman Old Style" w:cs="Times New Roman"/>
-                <w:sz w:val="24"/>
-                <w:szCs w:val="24"/>
-                <w:lang w:val="uk-UA"/>
-              </w:rPr>
-              <w:t>д:</w:t>
-            </w:r>
-          </w:p>
-          <w:p>
-            <w:pPr>
-              <w:rPr>
-                <w:rFonts w:ascii="Bookman Old Style" w:hAnsi="Bookman Old Style" w:cs="Times New Roman"/>
-                <w:szCs w:val="28"/>
-                <w:lang w:val="uk-UA"/>
-              </w:rPr>
-            </w:pPr>
-            <w:r>
-              <w:rPr>
-                <w:rFonts w:ascii="Bookman Old Style" w:hAnsi="Bookman Old Style" w:cs="Times New Roman"/>
-                <w:szCs w:val="28"/>
-                <w:lang w:val="uk-UA"/>
-              </w:rPr>
-              <w:t>Естрадна</w:t>
+                <w:szCs w:val="28"/>
+                <w:lang w:val="uk-UA"/>
+              </w:rPr>
+              <w:t>Дитяча</w:t>
             </w:r>
           </w:p>
         </w:tc>
         <w:tc>
           <w:tcPr>
-            <w:tcW w:w="1699" w:type="dxa"/>
+            <w:tcW w:w="1842" w:type="dxa"/>
           </w:tcPr>
           <w:p>
             <w:pPr>
               <w:rPr>
                 <w:rFonts w:ascii="Bookman Old Style" w:hAnsi="Bookman Old Style" w:cs="Times New Roman"/>
                 <w:szCs w:val="28"/>
+                <w:highlight w:val="yellow"/>
+                <w:lang w:val="uk-UA"/>
+              </w:rPr>
+            </w:pPr>
+            <w:r>
+              <w:rPr>
+                <w:rFonts w:ascii="Bookman Old Style" w:hAnsi="Bookman Old Style" w:cs="Times New Roman"/>
+                <w:szCs w:val="28"/>
+                <w:highlight w:val="yellow"/>
+                <w:lang w:val="uk-UA"/>
+              </w:rPr>
+              <w:t>20</w:t>
+            </w:r>
+          </w:p>
+          <w:p>
+            <w:pPr>
+              <w:rPr>
+                <w:rFonts w:ascii="Bookman Old Style" w:hAnsi="Bookman Old Style" w:cs="Times New Roman"/>
+                <w:szCs w:val="28"/>
+                <w:highlight w:val="yellow"/>
                 <w:lang w:val="uk-UA"/>
               </w:rPr>
             </w:pPr>
@@ -1467,6 +1724,7 @@
               <w:rPr>
                 <w:rFonts w:ascii="Bookman Old Style" w:hAnsi="Bookman Old Style" w:cs="Times New Roman"/>
                 <w:szCs w:val="28"/>
+                <w:highlight w:val="yellow"/>
                 <w:lang w:val="uk-UA"/>
               </w:rPr>
             </w:pPr>
@@ -1475,6 +1733,8 @@
             <w:pPr>
               <w:rPr>
                 <w:rFonts w:ascii="Bookman Old Style" w:hAnsi="Bookman Old Style" w:cs="Times New Roman"/>
+                <w:i/>
+                <w:iCs/>
                 <w:szCs w:val="28"/>
                 <w:lang w:val="uk-UA"/>
               </w:rPr>
@@ -1483,16 +1743,97 @@
               <w:rPr>
                 <w:rFonts w:ascii="Bookman Old Style" w:hAnsi="Bookman Old Style" w:cs="Times New Roman"/>
                 <w:szCs w:val="28"/>
-                <w:lang w:val="uk-UA"/>
-              </w:rPr>
-              <w:t>20</w:t>
+                <w:highlight w:val="yellow"/>
+                <w:lang w:val="uk-UA"/>
+              </w:rPr>
+              <w:t>15</w:t>
+            </w:r>
+            <w:r>
+              <w:rPr>
+                <w:rFonts w:ascii="Bookman Old Style" w:hAnsi="Bookman Old Style" w:cs="Times New Roman"/>
+                <w:szCs w:val="28"/>
+                <w:lang w:val="uk-UA"/>
+              </w:rPr>
+              <w:t>(</w:t>
+            </w:r>
+            <w:r>
+              <w:rPr>
+                <w:rFonts w:ascii="Bookman Old Style" w:hAnsi="Bookman Old Style" w:cs="Times New Roman"/>
+                <w:szCs w:val="28"/>
+                <w:highlight w:val="yellow"/>
+                <w:lang w:val="uk-UA"/>
+              </w:rPr>
+              <w:t xml:space="preserve">2 </w:t>
+            </w:r>
+            <w:r>
+              <w:rPr>
+                <w:rFonts w:ascii="Bookman Old Style" w:hAnsi="Bookman Old Style" w:cs="Times New Roman"/>
+                <w:szCs w:val="28"/>
+                <w:highlight w:val="yellow"/>
+                <w:lang w:val="uk-UA"/>
+              </w:rPr>
+              <w:t xml:space="preserve">дитини </w:t>
+            </w:r>
+            <w:proofErr w:type="spellStart"/>
+            <w:r>
+              <w:rPr>
+                <w:rFonts w:ascii="Bookman Old Style" w:hAnsi="Bookman Old Style" w:cs="Times New Roman"/>
+                <w:szCs w:val="28"/>
+                <w:highlight w:val="yellow"/>
+                <w:lang w:val="uk-UA"/>
+              </w:rPr>
+              <w:t>старші,танцюють</w:t>
+            </w:r>
+            <w:proofErr w:type="spellEnd"/>
+            <w:r>
+              <w:rPr>
+                <w:rFonts w:ascii="Bookman Old Style" w:hAnsi="Bookman Old Style" w:cs="Times New Roman"/>
+                <w:szCs w:val="28"/>
+                <w:highlight w:val="yellow"/>
+                <w:lang w:val="uk-UA"/>
+              </w:rPr>
+              <w:t xml:space="preserve"> у першому номері</w:t>
+            </w:r>
+            <w:r>
+              <w:rPr>
+                <w:rFonts w:ascii="Bookman Old Style" w:hAnsi="Bookman Old Style" w:cs="Times New Roman"/>
+                <w:szCs w:val="28"/>
+                <w:highlight w:val="yellow"/>
+                <w:lang w:val="uk-UA"/>
+              </w:rPr>
+              <w:t>)</w:t>
             </w:r>
           </w:p>
         </w:tc>
         <w:tc>
           <w:tcPr>
-            <w:tcW w:w="1635" w:type="dxa"/>
+            <w:tcW w:w="1701" w:type="dxa"/>
           </w:tcPr>
+          <w:p>
+            <w:pPr>
+              <w:rPr>
+                <w:rFonts w:ascii="Bookman Old Style" w:hAnsi="Bookman Old Style" w:cs="Times New Roman"/>
+                <w:szCs w:val="28"/>
+                <w:lang w:val="uk-UA"/>
+              </w:rPr>
+            </w:pPr>
+            <w:r>
+              <w:rPr>
+                <w:rFonts w:ascii="Bookman Old Style" w:hAnsi="Bookman Old Style" w:cs="Times New Roman"/>
+                <w:szCs w:val="28"/>
+                <w:lang w:val="uk-UA"/>
+              </w:rPr>
+              <w:t>7-10</w:t>
+            </w:r>
+            <w:r>
+              <w:rPr>
+                <w:rFonts w:ascii="Bookman Old Style" w:hAnsi="Bookman Old Style" w:cs="Times New Roman"/>
+                <w:szCs w:val="28"/>
+                <w:lang w:val="uk-UA"/>
+              </w:rPr>
+              <w:t xml:space="preserve"> р</w:t>
+            </w:r>
+          </w:p>
           <w:p>
             <w:pPr>
               <w:rPr>
@@ -1515,6 +1856,8 @@
             <w:pPr>
               <w:rPr>
                 <w:rFonts w:ascii="Bookman Old Style" w:hAnsi="Bookman Old Style" w:cs="Times New Roman"/>
+                <w:i/>
+                <w:iCs/>
                 <w:szCs w:val="28"/>
                 <w:lang w:val="uk-UA"/>
               </w:rPr>
@@ -1525,22 +1868,31 @@
                 <w:szCs w:val="28"/>
                 <w:lang w:val="uk-UA"/>
               </w:rPr>
-              <w:t>7-10</w:t>
-            </w:r>
-            <w:r>
-              <w:rPr>
-                <w:rFonts w:ascii="Bookman Old Style" w:hAnsi="Bookman Old Style" w:cs="Times New Roman"/>
-                <w:szCs w:val="28"/>
-                <w:lang w:val="uk-UA"/>
-              </w:rPr>
-              <w:t xml:space="preserve"> р</w:t>
+              <w:t>3-5 р</w:t>
             </w:r>
           </w:p>
         </w:tc>
         <w:tc>
           <w:tcPr>
-            <w:tcW w:w="2044" w:type="dxa"/>
+            <w:tcW w:w="1560" w:type="dxa"/>
           </w:tcPr>
+          <w:p>
+            <w:pPr>
+              <w:rPr>
+                <w:rFonts w:ascii="Bookman Old Style" w:hAnsi="Bookman Old Style" w:cs="Times New Roman"/>
+                <w:szCs w:val="28"/>
+                <w:lang w:val="uk-UA"/>
+              </w:rPr>
+            </w:pPr>
+            <w:r>
+              <w:rPr>
+                <w:rFonts w:ascii="Bookman Old Style" w:hAnsi="Bookman Old Style" w:cs="Times New Roman"/>
+                <w:szCs w:val="28"/>
+                <w:lang w:val="uk-UA"/>
+              </w:rPr>
+              <w:t>«__»</w:t>
+            </w:r>
+          </w:p>
           <w:p>
             <w:pPr>
               <w:rPr>
@@ -1563,6 +1915,8 @@
             <w:pPr>
               <w:rPr>
                 <w:rFonts w:ascii="Bookman Old Style" w:hAnsi="Bookman Old Style" w:cs="Times New Roman"/>
+                <w:i/>
+                <w:iCs/>
                 <w:szCs w:val="28"/>
                 <w:lang w:val="uk-UA"/>
               </w:rPr>
@@ -1573,14 +1927,31 @@
                 <w:szCs w:val="28"/>
                 <w:lang w:val="uk-UA"/>
               </w:rPr>
-              <w:t>«__»</w:t>
+              <w:t>«___»</w:t>
             </w:r>
           </w:p>
         </w:tc>
         <w:tc>
           <w:tcPr>
-            <w:tcW w:w="1502" w:type="dxa"/>
+            <w:tcW w:w="1189" w:type="dxa"/>
           </w:tcPr>
+          <w:p>
+            <w:pPr>
+              <w:rPr>
+                <w:rFonts w:ascii="Bookman Old Style" w:hAnsi="Bookman Old Style" w:cs="Times New Roman"/>
+                <w:szCs w:val="28"/>
+                <w:lang w:val="uk-UA"/>
+              </w:rPr>
+            </w:pPr>
+            <w:r>
+              <w:rPr>
+                <w:rFonts w:ascii="Bookman Old Style" w:hAnsi="Bookman Old Style" w:cs="Times New Roman"/>
+                <w:szCs w:val="28"/>
+                <w:lang w:val="uk-UA"/>
+              </w:rPr>
+              <w:t>3:20</w:t>
+            </w:r>
+          </w:p>
           <w:p>
             <w:pPr>
               <w:rPr>
@@ -1603,6 +1974,8 @@
             <w:pPr>
               <w:rPr>
                 <w:rFonts w:ascii="Bookman Old Style" w:hAnsi="Bookman Old Style" w:cs="Times New Roman"/>
+                <w:i/>
+                <w:iCs/>
                 <w:szCs w:val="28"/>
                 <w:lang w:val="uk-UA"/>
               </w:rPr>
@@ -1613,7 +1986,7 @@
                 <w:szCs w:val="28"/>
                 <w:lang w:val="uk-UA"/>
               </w:rPr>
-              <w:t>3:20</w:t>
+              <w:t>2:40</w:t>
             </w:r>
           </w:p>
         </w:tc>
@@ -1621,36 +1994,86 @@
     </w:tbl>
     <w:p>
       <w:pPr>
-        <w:rPr>
-          <w:rFonts w:ascii="Bookman Old Style" w:hAnsi="Bookman Old Style" w:cs="Times New Roman"/>
-          <w:b/>
-          <w:sz w:val="32"/>
-          <w:szCs w:val="32"/>
-          <w:lang w:val="uk-UA"/>
-        </w:rPr>
-      </w:pPr>
+        <w:pStyle w:val="a5"/>
+        <w:ind w:left="1080"/>
+        <w:rPr>
+          <w:rFonts w:ascii="Bookman Old Style" w:hAnsi="Bookman Old Style" w:cs="Times New Roman"/>
+          <w:b/>
+          <w:i/>
+          <w:iCs/>
+          <w:sz w:val="32"/>
+          <w:szCs w:val="32"/>
+          <w:lang w:val="uk-UA"/>
+        </w:rPr>
+      </w:pPr>
+      <w:r>
+        <w:rPr>
+          <w:rFonts w:ascii="Bookman Old Style" w:hAnsi="Bookman Old Style" w:cs="Times New Roman"/>
+          <w:b/>
+          <w:i/>
+          <w:iCs/>
+          <w:sz w:val="32"/>
+          <w:szCs w:val="32"/>
+          <w:lang w:val="uk-UA"/>
+        </w:rPr>
+        <w:lastRenderedPageBreak/>
+        <w:t>*треба вибрати з положення</w:t>
+      </w:r>
     </w:p>
     <w:p>
       <w:pPr>
-        <w:pStyle w:val="ListParagraph"/>
-        <w:ind w:left="1080"/>
-        <w:rPr>
-          <w:rFonts w:ascii="Bookman Old Style" w:hAnsi="Bookman Old Style" w:cs="Times New Roman"/>
-          <w:b/>
-          <w:sz w:val="32"/>
-          <w:szCs w:val="32"/>
-          <w:lang w:val="uk-UA"/>
-        </w:rPr>
-      </w:pPr>
-      <w:r>
-        <w:rPr>
-          <w:rFonts w:ascii="Bookman Old Style" w:hAnsi="Bookman Old Style" w:cs="Times New Roman"/>
-          <w:b/>
-          <w:sz w:val="32"/>
-          <w:szCs w:val="32"/>
-          <w:lang w:val="uk-UA"/>
-        </w:rPr>
-        <w:t>*треба вибрати з положення</w:t>
+        <w:rPr>
+          <w:rFonts w:ascii="Bookman Old Style" w:hAnsi="Bookman Old Style" w:cs="Times New Roman"/>
+          <w:b/>
+          <w:i/>
+          <w:iCs/>
+          <w:color w:val="FF0000"/>
+          <w:sz w:val="32"/>
+          <w:szCs w:val="32"/>
+          <w:lang w:val="uk-UA"/>
+        </w:rPr>
+      </w:pPr>
+      <w:r>
+        <w:rPr>
+          <w:rFonts w:ascii="Bookman Old Style" w:hAnsi="Bookman Old Style" w:cs="Times New Roman"/>
+          <w:b/>
+          <w:i/>
+          <w:iCs/>
+          <w:color w:val="FF0000"/>
+          <w:sz w:val="32"/>
+          <w:szCs w:val="32"/>
+          <w:lang w:val="uk-UA"/>
+        </w:rPr>
+        <w:t>НАПРИКЛАД</w:t>
+      </w:r>
+      <w:r>
+        <w:t xml:space="preserve"> </w:t>
+      </w:r>
+      <w:r>
+        <w:rPr>
+          <w:rFonts w:ascii="Bookman Old Style" w:hAnsi="Bookman Old Style" w:cs="Times New Roman"/>
+          <w:b/>
+          <w:i/>
+          <w:iCs/>
+          <w:color w:val="FF0000"/>
+          <w:sz w:val="32"/>
+          <w:szCs w:val="32"/>
+          <w:lang w:val="uk-UA"/>
+        </w:rPr>
+        <w:t>:</w:t>
+      </w:r>
+      <w:r>
+        <w:rPr>
+          <w:rFonts w:ascii="Bookman Old Style" w:hAnsi="Bookman Old Style" w:cs="Times New Roman"/>
+          <w:b/>
+          <w:i/>
+          <w:iCs/>
+          <w:color w:val="FF0000"/>
+          <w:sz w:val="32"/>
+          <w:szCs w:val="32"/>
+          <w:lang w:val="uk-UA"/>
+        </w:rPr>
+        <w:t xml:space="preserve"> 35 дітей</w:t>
       </w:r>
     </w:p>
     <w:p>
@@ -1658,11 +2081,27 @@
         <w:rPr>
           <w:rFonts w:ascii="Bookman Old Style" w:hAnsi="Bookman Old Style" w:cs="Times New Roman"/>
           <w:b/>
-          <w:sz w:val="32"/>
-          <w:szCs w:val="32"/>
-          <w:lang w:val="uk-UA"/>
-        </w:rPr>
-      </w:pPr>
+          <w:i/>
+          <w:iCs/>
+          <w:color w:val="FF0000"/>
+          <w:sz w:val="32"/>
+          <w:szCs w:val="32"/>
+          <w:lang w:val="uk-UA"/>
+        </w:rPr>
+      </w:pPr>
+      <w:r>
+        <w:rPr>
+          <w:rFonts w:ascii="Bookman Old Style" w:hAnsi="Bookman Old Style" w:cs="Times New Roman"/>
+          <w:b/>
+          <w:i/>
+          <w:iCs/>
+          <w:color w:val="FF0000"/>
+          <w:sz w:val="32"/>
+          <w:szCs w:val="32"/>
+          <w:lang w:val="uk-UA"/>
+        </w:rPr>
+        <w:t>Якщо у Вас є діти які танцюють у двох номерах, тоді пишемо: по одному номеру виконують 33 дитини, і дві дитини по 2 номери!</w:t>
+      </w:r>
     </w:p>
     <w:p>
       <w:pPr>
@@ -1670,44 +2109,100 @@
         <w:rPr>
           <w:rFonts w:ascii="Bookman Old Style" w:hAnsi="Bookman Old Style" w:cs="Times New Roman"/>
           <w:b/>
-          <w:sz w:val="32"/>
-          <w:szCs w:val="32"/>
-          <w:lang w:val="uk-UA"/>
-        </w:rPr>
-      </w:pPr>
-      <w:r>
-        <w:rPr>
-          <w:rFonts w:ascii="Bookman Old Style" w:hAnsi="Bookman Old Style" w:cs="Times New Roman"/>
-          <w:b/>
-          <w:sz w:val="32"/>
-          <w:szCs w:val="32"/>
-          <w:lang w:val="uk-UA"/>
-        </w:rPr>
-        <w:lastRenderedPageBreak/>
-        <w:t>СПИСОК УЧАСНИКІВ З ДАТАМИ НАРОДЖЕННЯ:</w:t>
+          <w:i/>
+          <w:iCs/>
+          <w:color w:val="FF0000"/>
+          <w:sz w:val="32"/>
+          <w:szCs w:val="32"/>
+          <w:lang w:val="uk-UA"/>
+        </w:rPr>
+      </w:pPr>
+      <w:r>
+        <w:rPr>
+          <w:rFonts w:ascii="Bookman Old Style" w:hAnsi="Bookman Old Style" w:cs="Times New Roman"/>
+          <w:b/>
+          <w:i/>
+          <w:iCs/>
+          <w:color w:val="FF0000"/>
+          <w:sz w:val="32"/>
+          <w:szCs w:val="32"/>
+          <w:lang w:val="uk-UA"/>
+        </w:rPr>
+        <w:t>СПИСОК УЧАСНИКІВ</w:t>
+      </w:r>
+      <w:r>
+        <w:rPr>
+          <w:rFonts w:ascii="Bookman Old Style" w:hAnsi="Bookman Old Style" w:cs="Times New Roman"/>
+          <w:b/>
+          <w:i/>
+          <w:iCs/>
+          <w:color w:val="FF0000"/>
+          <w:sz w:val="32"/>
+          <w:szCs w:val="32"/>
+          <w:lang w:val="uk-UA"/>
+        </w:rPr>
+        <w:t xml:space="preserve"> </w:t>
+      </w:r>
+      <w:r>
+        <w:rPr>
+          <w:rFonts w:ascii="Bookman Old Style" w:hAnsi="Bookman Old Style" w:cs="Times New Roman"/>
+          <w:b/>
+          <w:i/>
+          <w:iCs/>
+          <w:color w:val="FF0000"/>
+          <w:sz w:val="32"/>
+          <w:szCs w:val="32"/>
+          <w:lang w:val="uk-UA"/>
+        </w:rPr>
+        <w:t xml:space="preserve"> З ДАТАМИ НАРОДЖЕННЯ:</w:t>
       </w:r>
     </w:p>
     <w:p>
       <w:pPr>
         <w:rPr>
           <w:rFonts w:ascii="Bookman Old Style" w:hAnsi="Bookman Old Style" w:cs="Times New Roman"/>
-          <w:szCs w:val="28"/>
-          <w:lang w:val="uk-UA"/>
-        </w:rPr>
-      </w:pPr>
-      <w:r>
-        <w:rPr>
-          <w:rFonts w:ascii="Bookman Old Style" w:hAnsi="Bookman Old Style" w:cs="Times New Roman"/>
-          <w:szCs w:val="28"/>
-          <w:lang w:val="uk-UA"/>
-        </w:rPr>
-        <w:t>1.</w:t>
+          <w:b/>
+          <w:i/>
+          <w:iCs/>
+          <w:color w:val="FF0000"/>
+          <w:sz w:val="32"/>
+          <w:szCs w:val="32"/>
+          <w:lang w:val="uk-UA"/>
+        </w:rPr>
+      </w:pPr>
+      <w:r>
+        <w:rPr>
+          <w:rFonts w:ascii="Bookman Old Style" w:hAnsi="Bookman Old Style" w:cs="Times New Roman"/>
+          <w:b/>
+          <w:i/>
+          <w:iCs/>
+          <w:color w:val="FF0000"/>
+          <w:sz w:val="32"/>
+          <w:szCs w:val="32"/>
+          <w:lang w:val="uk-UA"/>
+        </w:rPr>
+        <w:t xml:space="preserve">Наприклад </w:t>
+      </w:r>
+      <w:r>
+        <w:rPr>
+          <w:rFonts w:ascii="Bookman Old Style" w:hAnsi="Bookman Old Style" w:cs="Times New Roman"/>
+          <w:b/>
+          <w:i/>
+          <w:iCs/>
+          <w:color w:val="FF0000"/>
+          <w:sz w:val="32"/>
+          <w:szCs w:val="32"/>
+          <w:lang w:val="uk-UA"/>
+        </w:rPr>
+        <w:t>Танець : «Лілея»</w:t>
       </w:r>
     </w:p>
     <w:p>
       <w:pPr>
         <w:rPr>
-          <w:i/>
+          <w:rFonts w:ascii="Bookman Old Style" w:hAnsi="Bookman Old Style" w:cs="Times New Roman"/>
+          <w:i/>
+          <w:iCs/>
           <w:szCs w:val="28"/>
           <w:lang w:val="uk-UA"/>
         </w:rPr>
@@ -1715,11 +2210,188 @@
       <w:r>
         <w:rPr>
           <w:rFonts w:ascii="Bookman Old Style" w:hAnsi="Bookman Old Style" w:cs="Times New Roman"/>
+          <w:i/>
+          <w:iCs/>
           <w:szCs w:val="28"/>
           <w:lang w:val="uk-UA"/>
         </w:rPr>
+        <w:t>1.</w:t>
+      </w:r>
+    </w:p>
+    <w:p>
+      <w:pPr>
+        <w:rPr>
+          <w:rFonts w:ascii="Bookman Old Style" w:hAnsi="Bookman Old Style" w:cs="Times New Roman"/>
+          <w:i/>
+          <w:iCs/>
+          <w:szCs w:val="28"/>
+          <w:lang w:val="uk-UA"/>
+        </w:rPr>
+      </w:pPr>
+      <w:r>
+        <w:rPr>
+          <w:rFonts w:ascii="Bookman Old Style" w:hAnsi="Bookman Old Style" w:cs="Times New Roman"/>
+          <w:i/>
+          <w:iCs/>
+          <w:szCs w:val="28"/>
+          <w:lang w:val="uk-UA"/>
+        </w:rPr>
         <w:t>2.</w:t>
       </w:r>
+    </w:p>
+    <w:p>
+      <w:pPr>
+        <w:rPr>
+          <w:rFonts w:ascii="Bookman Old Style" w:hAnsi="Bookman Old Style" w:cs="Times New Roman"/>
+          <w:i/>
+          <w:iCs/>
+          <w:szCs w:val="28"/>
+          <w:lang w:val="uk-UA"/>
+        </w:rPr>
+      </w:pPr>
+      <w:r>
+        <w:rPr>
+          <w:rFonts w:ascii="Bookman Old Style" w:hAnsi="Bookman Old Style" w:cs="Times New Roman"/>
+          <w:i/>
+          <w:iCs/>
+          <w:szCs w:val="28"/>
+          <w:lang w:val="uk-UA"/>
+        </w:rPr>
+        <w:t xml:space="preserve">3. </w:t>
+      </w:r>
+    </w:p>
+    <w:p>
+      <w:pPr>
+        <w:rPr>
+          <w:rFonts w:ascii="Bookman Old Style" w:hAnsi="Bookman Old Style" w:cs="Times New Roman"/>
+          <w:b/>
+          <w:bCs/>
+          <w:i/>
+          <w:iCs/>
+          <w:color w:val="FF0000"/>
+          <w:sz w:val="32"/>
+          <w:szCs w:val="32"/>
+          <w:lang w:val="uk-UA"/>
+        </w:rPr>
+      </w:pPr>
+      <w:r>
+        <w:rPr>
+          <w:rFonts w:ascii="Bookman Old Style" w:hAnsi="Bookman Old Style" w:cs="Times New Roman"/>
+          <w:b/>
+          <w:bCs/>
+          <w:i/>
+          <w:iCs/>
+          <w:color w:val="FF0000"/>
+          <w:sz w:val="32"/>
+          <w:szCs w:val="32"/>
+          <w:lang w:val="uk-UA"/>
+        </w:rPr>
+        <w:t xml:space="preserve">Наприклад </w:t>
+      </w:r>
+      <w:r>
+        <w:rPr>
+          <w:rFonts w:ascii="Bookman Old Style" w:hAnsi="Bookman Old Style" w:cs="Times New Roman"/>
+          <w:b/>
+          <w:bCs/>
+          <w:i/>
+          <w:iCs/>
+          <w:color w:val="FF0000"/>
+          <w:sz w:val="32"/>
+          <w:szCs w:val="32"/>
+          <w:lang w:val="uk-UA"/>
+        </w:rPr>
+        <w:t xml:space="preserve">Танець : </w:t>
+      </w:r>
+      <w:proofErr w:type="spellStart"/>
+      <w:r>
+        <w:rPr>
+          <w:rFonts w:ascii="Bookman Old Style" w:hAnsi="Bookman Old Style" w:cs="Times New Roman"/>
+          <w:b/>
+          <w:bCs/>
+          <w:i/>
+          <w:iCs/>
+          <w:color w:val="FF0000"/>
+          <w:sz w:val="32"/>
+          <w:szCs w:val="32"/>
+          <w:lang w:val="uk-UA"/>
+        </w:rPr>
+        <w:t>Динозаврики</w:t>
+      </w:r>
+      <w:proofErr w:type="spellEnd"/>
+    </w:p>
+    <w:p>
+      <w:pPr>
+        <w:rPr>
+          <w:rFonts w:ascii="Bookman Old Style" w:hAnsi="Bookman Old Style" w:cs="Times New Roman"/>
+          <w:i/>
+          <w:iCs/>
+          <w:szCs w:val="28"/>
+          <w:lang w:val="uk-UA"/>
+        </w:rPr>
+      </w:pPr>
+      <w:r>
+        <w:rPr>
+          <w:rFonts w:ascii="Bookman Old Style" w:hAnsi="Bookman Old Style" w:cs="Times New Roman"/>
+          <w:i/>
+          <w:iCs/>
+          <w:szCs w:val="28"/>
+          <w:lang w:val="uk-UA"/>
+        </w:rPr>
+        <w:t>1.</w:t>
+      </w:r>
+    </w:p>
+    <w:p>
+      <w:pPr>
+        <w:rPr>
+          <w:rFonts w:ascii="Bookman Old Style" w:hAnsi="Bookman Old Style" w:cs="Times New Roman"/>
+          <w:i/>
+          <w:iCs/>
+          <w:szCs w:val="28"/>
+          <w:lang w:val="uk-UA"/>
+        </w:rPr>
+      </w:pPr>
+      <w:r>
+        <w:rPr>
+          <w:rFonts w:ascii="Bookman Old Style" w:hAnsi="Bookman Old Style" w:cs="Times New Roman"/>
+          <w:i/>
+          <w:iCs/>
+          <w:szCs w:val="28"/>
+          <w:lang w:val="uk-UA"/>
+        </w:rPr>
+        <w:t>2.</w:t>
+      </w:r>
+    </w:p>
+    <w:p>
+      <w:pPr>
+        <w:rPr>
+          <w:rFonts w:ascii="Bookman Old Style" w:hAnsi="Bookman Old Style" w:cs="Times New Roman"/>
+          <w:i/>
+          <w:iCs/>
+          <w:szCs w:val="28"/>
+          <w:lang w:val="uk-UA"/>
+        </w:rPr>
+      </w:pPr>
+      <w:r>
+        <w:rPr>
+          <w:rFonts w:ascii="Bookman Old Style" w:hAnsi="Bookman Old Style" w:cs="Times New Roman"/>
+          <w:i/>
+          <w:iCs/>
+          <w:szCs w:val="28"/>
+          <w:lang w:val="uk-UA"/>
+        </w:rPr>
+        <w:t>3.</w:t>
+      </w:r>
+    </w:p>
+    <w:p>
+      <w:pPr>
+        <w:rPr>
+          <w:i/>
+          <w:iCs/>
+          <w:color w:val="auto"/>
+          <w:szCs w:val="28"/>
+          <w:lang w:val="uk-UA"/>
+        </w:rPr>
+      </w:pPr>
     </w:p>
     <w:sectPr>
       <w:pgSz w:w="11906" w:h="16838"/>
@@ -1732,8 +2404,97 @@
 </file>
 
 <file path=word/numbering.xml><?xml version="1.0" encoding="utf-8"?>
-<w:numbering xmlns:wpc="http://schemas.microsoft.com/office/word/2010/wordprocessingCanvas" xmlns:cx="http://schemas.microsoft.com/office/drawing/2014/chartex" xmlns:cx1="http://schemas.microsoft.com/office/drawing/2015/9/8/chartex" xmlns:cx2="http://schemas.microsoft.com/office/drawing/2015/10/21/chartex" xmlns:cx3="http://schemas.microsoft.com/office/drawing/2016/5/9/chartex" xmlns:cx4="http://schemas.microsoft.com/office/drawing/2016/5/10/chartex" xmlns:cx5="http://schemas.microsoft.com/office/drawing/2016/5/11/chartex" xmlns:cx6="http://schemas.microsoft.com/office/drawing/2016/5/12/chartex" xmlns:cx7="http://schemas.microsoft.com/office/drawing/2016/5/13/chartex" xmlns:cx8="http://schemas.microsoft.com/office/drawing/2016/5/14/chartex" xmlns:mc="http://schemas.openxmlformats.org/markup-compatibility/2006" xmlns:aink="http://schemas.microsoft.com/office/drawing/2016/ink" xmlns:am3d="http://schemas.microsoft.com/office/drawing/2017/model3d" xmlns:o="urn:schemas-microsoft-com:office:office" xmlns:r="http://schemas.openxmlformats.org/officeDocument/2006/relationships" xmlns:m="http://schemas.openxmlformats.org/officeDocument/2006/math" xmlns:v="urn:schemas-microsoft-com:vml" xmlns:wp14="http://schemas.microsoft.com/office/word/2010/wordprocessingDrawing" xmlns:wp="http://schemas.openxmlformats.org/drawingml/2006/wordprocessingDrawing" xmlns:w10="urn:schemas-microsoft-com:office:word" xmlns:w="http://schemas.openxmlformats.org/wordprocessingml/2006/main" xmlns:w14="http://schemas.microsoft.com/office/word/2010/wordml" xmlns:w15="http://schemas.microsoft.com/office/word/2012/wordml" xmlns:w16cex="http://schemas.microsoft.com/office/word/2018/wordml/cex" xmlns:w16cid="http://schemas.microsoft.com/office/word/2016/wordml/cid" xmlns:w16="http://schemas.microsoft.com/office/word/2018/wordml" xmlns:w16se="http://schemas.microsoft.com/office/word/2015/wordml/symex" xmlns:wpg="http://schemas.microsoft.com/office/word/2010/wordprocessingGroup" xmlns:wpi="http://schemas.microsoft.com/office/word/2010/wordprocessingInk" xmlns:wne="http://schemas.microsoft.com/office/word/2006/wordml" xmlns:wps="http://schemas.microsoft.com/office/word/2010/wordprocessingShape" mc:Ignorable="w14 w15 w16se w16cid w16 w16cex wp14">
+<w:numbering xmlns:wpc="http://schemas.microsoft.com/office/word/2010/wordprocessingCanvas" xmlns:cx="http://schemas.microsoft.com/office/drawing/2014/chartex" xmlns:cx1="http://schemas.microsoft.com/office/drawing/2015/9/8/chartex" xmlns:cx2="http://schemas.microsoft.com/office/drawing/2015/10/21/chartex" xmlns:cx3="http://schemas.microsoft.com/office/drawing/2016/5/9/chartex" xmlns:cx4="http://schemas.microsoft.com/office/drawing/2016/5/10/chartex" xmlns:cx5="http://schemas.microsoft.com/office/drawing/2016/5/11/chartex" xmlns:cx6="http://schemas.microsoft.com/office/drawing/2016/5/12/chartex" xmlns:cx7="http://schemas.microsoft.com/office/drawing/2016/5/13/chartex" xmlns:cx8="http://schemas.microsoft.com/office/drawing/2016/5/14/chartex" xmlns:mc="http://schemas.openxmlformats.org/markup-compatibility/2006" xmlns:aink="http://schemas.microsoft.com/office/drawing/2016/ink" xmlns:am3d="http://schemas.microsoft.com/office/drawing/2017/model3d" xmlns:o="urn:schemas-microsoft-com:office:office" xmlns:r="http://schemas.openxmlformats.org/officeDocument/2006/relationships" xmlns:m="http://schemas.openxmlformats.org/officeDocument/2006/math" xmlns:v="urn:schemas-microsoft-com:vml" xmlns:wp14="http://schemas.microsoft.com/office/word/2010/wordprocessingDrawing" xmlns:wp="http://schemas.openxmlformats.org/drawingml/2006/wordprocessingDrawing" xmlns:w10="urn:schemas-microsoft-com:office:word" xmlns:w="http://schemas.openxmlformats.org/wordprocessingml/2006/main" xmlns:w14="http://schemas.microsoft.com/office/word/2010/wordml" xmlns:w15="http://schemas.microsoft.com/office/word/2012/wordml" xmlns:w16cex="http://schemas.microsoft.com/office/word/2018/wordml/cex" xmlns:w16cid="http://schemas.microsoft.com/office/word/2016/wordml/cid" xmlns:w16="http://schemas.microsoft.com/office/word/2018/wordml" xmlns:w16sdtdh="http://schemas.microsoft.com/office/word/2020/wordml/sdtdatahash" xmlns:w16se="http://schemas.microsoft.com/office/word/2015/wordml/symex" xmlns:wpg="http://schemas.microsoft.com/office/word/2010/wordprocessingGroup" xmlns:wpi="http://schemas.microsoft.com/office/word/2010/wordprocessingInk" xmlns:wne="http://schemas.microsoft.com/office/word/2006/wordml" xmlns:wps="http://schemas.microsoft.com/office/word/2010/wordprocessingShape" mc:Ignorable="w14 w15 w16se w16cid w16 w16cex w16sdtdh wp14">
   <w:abstractNum w:abstractNumId="0" w15:restartNumberingAfterBreak="0">
+    <w:nsid w:val="016E7B2C"/>
+    <w:multiLevelType w:val="hybridMultilevel"/>
+    <w:tmpl w:val="7F880678"/>
+    <w:lvl w:ilvl="0" w:tplc="20000011">
+      <w:start w:val="1"/>
+      <w:numFmt w:val="decimal"/>
+      <w:lvlText w:val="%1)"/>
+      <w:lvlJc w:val="left"/>
+      <w:pPr>
+        <w:ind w:left="720" w:hanging="360"/>
+      </w:pPr>
+      <w:rPr>
+        <w:rFonts w:hint="default"/>
+      </w:rPr>
+    </w:lvl>
+    <w:lvl w:ilvl="1" w:tplc="20000019" w:tentative="1">
+      <w:start w:val="1"/>
+      <w:numFmt w:val="lowerLetter"/>
+      <w:lvlText w:val="%2."/>
+      <w:lvlJc w:val="left"/>
+      <w:pPr>
+        <w:ind w:left="1440" w:hanging="360"/>
+      </w:pPr>
+    </w:lvl>
+    <w:lvl w:ilvl="2" w:tplc="2000001B" w:tentative="1">
+      <w:start w:val="1"/>
+      <w:numFmt w:val="lowerRoman"/>
+      <w:lvlText w:val="%3."/>
+      <w:lvlJc w:val="right"/>
+      <w:pPr>
+        <w:ind w:left="2160" w:hanging="180"/>
+      </w:pPr>
+    </w:lvl>
+    <w:lvl w:ilvl="3" w:tplc="2000000F" w:tentative="1">
+      <w:start w:val="1"/>
+      <w:numFmt w:val="decimal"/>
+      <w:lvlText w:val="%4."/>
+      <w:lvlJc w:val="left"/>
+      <w:pPr>
+        <w:ind w:left="2880" w:hanging="360"/>
+      </w:pPr>
+    </w:lvl>
+    <w:lvl w:ilvl="4" w:tplc="20000019" w:tentative="1">
+      <w:start w:val="1"/>
+      <w:numFmt w:val="lowerLetter"/>
+      <w:lvlText w:val="%5."/>
+      <w:lvlJc w:val="left"/>
+      <w:pPr>
+        <w:ind w:left="3600" w:hanging="360"/>
+      </w:pPr>
+    </w:lvl>
+    <w:lvl w:ilvl="5" w:tplc="2000001B" w:tentative="1">
+      <w:start w:val="1"/>
+      <w:numFmt w:val="lowerRoman"/>
+      <w:lvlText w:val="%6."/>
+      <w:lvlJc w:val="right"/>
+      <w:pPr>
+        <w:ind w:left="4320" w:hanging="180"/>
+      </w:pPr>
+    </w:lvl>
+    <w:lvl w:ilvl="6" w:tplc="2000000F" w:tentative="1">
+      <w:start w:val="1"/>
+      <w:numFmt w:val="decimal"/>
+      <w:lvlText w:val="%7."/>
+      <w:lvlJc w:val="left"/>
+      <w:pPr>
+        <w:ind w:left="5040" w:hanging="360"/>
+      </w:pPr>
+    </w:lvl>
+    <w:lvl w:ilvl="7" w:tplc="20000019" w:tentative="1">
+      <w:start w:val="1"/>
+      <w:numFmt w:val="lowerLetter"/>
+      <w:lvlText w:val="%8."/>
+      <w:lvlJc w:val="left"/>
+      <w:pPr>
+        <w:ind w:left="5760" w:hanging="360"/>
+      </w:pPr>
+    </w:lvl>
+    <w:lvl w:ilvl="8" w:tplc="2000001B" w:tentative="1">
+      <w:start w:val="1"/>
+      <w:numFmt w:val="lowerRoman"/>
+      <w:lvlText w:val="%9."/>
+      <w:lvlJc w:val="right"/>
+      <w:pPr>
+        <w:ind w:left="6480" w:hanging="180"/>
+      </w:pPr>
+    </w:lvl>
+  </w:abstractNum>
+  <w:abstractNum w:abstractNumId="1" w15:restartNumberingAfterBreak="0">
     <w:nsid w:val="0F304B08"/>
     <w:multiLevelType w:val="hybridMultilevel"/>
     <w:tmpl w:val="FFFFFFFF"/>
@@ -1954,7 +2715,7 @@
       </w:rPr>
     </w:lvl>
   </w:abstractNum>
-  <w:abstractNum w:abstractNumId="1" w15:restartNumberingAfterBreak="0">
+  <w:abstractNum w:abstractNumId="2" w15:restartNumberingAfterBreak="0">
     <w:nsid w:val="2ED976B5"/>
     <w:multiLevelType w:val="hybridMultilevel"/>
     <w:tmpl w:val="CC9878FC"/>
@@ -2067,7 +2828,7 @@
       </w:rPr>
     </w:lvl>
   </w:abstractNum>
-  <w:abstractNum w:abstractNumId="2" w15:restartNumberingAfterBreak="0">
+  <w:abstractNum w:abstractNumId="3" w15:restartNumberingAfterBreak="0">
     <w:nsid w:val="309E6564"/>
     <w:multiLevelType w:val="hybridMultilevel"/>
     <w:tmpl w:val="F4C85E18"/>
@@ -2180,7 +2941,7 @@
       </w:rPr>
     </w:lvl>
   </w:abstractNum>
-  <w:abstractNum w:abstractNumId="3" w15:restartNumberingAfterBreak="0">
+  <w:abstractNum w:abstractNumId="4" w15:restartNumberingAfterBreak="0">
     <w:nsid w:val="3E271C5D"/>
     <w:multiLevelType w:val="hybridMultilevel"/>
     <w:tmpl w:val="EDB26CDE"/>
@@ -2271,22 +3032,25 @@
     </w:lvl>
   </w:abstractNum>
   <w:num w:numId="1">
+    <w:abstractNumId w:val="4"/>
+  </w:num>
+  <w:num w:numId="2">
+    <w:abstractNumId w:val="1"/>
+  </w:num>
+  <w:num w:numId="3">
     <w:abstractNumId w:val="3"/>
   </w:num>
-  <w:num w:numId="2">
-    <w:abstractNumId w:val="0"/>
-  </w:num>
-  <w:num w:numId="3">
+  <w:num w:numId="4">
     <w:abstractNumId w:val="2"/>
   </w:num>
-  <w:num w:numId="4">
-    <w:abstractNumId w:val="1"/>
+  <w:num w:numId="5">
+    <w:abstractNumId w:val="0"/>
   </w:num>
 </w:numbering>
 </file>
 
 <file path=word/styles.xml><?xml version="1.0" encoding="utf-8"?>
-<w:styles xmlns:mc="http://schemas.openxmlformats.org/markup-compatibility/2006" xmlns:r="http://schemas.openxmlformats.org/officeDocument/2006/relationships" xmlns:w="http://schemas.openxmlformats.org/wordprocessingml/2006/main" xmlns:w14="http://schemas.microsoft.com/office/word/2010/wordml" xmlns:w15="http://schemas.microsoft.com/office/word/2012/wordml" xmlns:w16cex="http://schemas.microsoft.com/office/word/2018/wordml/cex" xmlns:w16cid="http://schemas.microsoft.com/office/word/2016/wordml/cid" xmlns:w16="http://schemas.microsoft.com/office/word/2018/wordml" xmlns:w16se="http://schemas.microsoft.com/office/word/2015/wordml/symex" mc:Ignorable="w14 w15 w16se w16cid w16 w16cex">
+<w:styles xmlns:mc="http://schemas.openxmlformats.org/markup-compatibility/2006" xmlns:r="http://schemas.openxmlformats.org/officeDocument/2006/relationships" xmlns:w="http://schemas.openxmlformats.org/wordprocessingml/2006/main" xmlns:w14="http://schemas.microsoft.com/office/word/2010/wordml" xmlns:w15="http://schemas.microsoft.com/office/word/2012/wordml" xmlns:w16cex="http://schemas.microsoft.com/office/word/2018/wordml/cex" xmlns:w16cid="http://schemas.microsoft.com/office/word/2016/wordml/cid" xmlns:w16="http://schemas.microsoft.com/office/word/2018/wordml" xmlns:w16sdtdh="http://schemas.microsoft.com/office/word/2020/wordml/sdtdatahash" xmlns:w16se="http://schemas.microsoft.com/office/word/2015/wordml/symex" mc:Ignorable="w14 w15 w16se w16cid w16 w16cex w16sdtdh">
   <w:docDefaults>
     <w:rPrDefault>
       <w:rPr>
@@ -2458,7 +3222,7 @@
     <w:lsdException w:name="Table Web 2" w:semiHidden="1" w:unhideWhenUsed="1"/>
     <w:lsdException w:name="Table Web 3" w:semiHidden="1" w:unhideWhenUsed="1"/>
     <w:lsdException w:name="Balloon Text" w:semiHidden="1" w:unhideWhenUsed="1"/>
-    <w:lsdException w:name="Table Grid" w:semiHidden="1" w:uiPriority="59" w:unhideWhenUsed="1"/>
+    <w:lsdException w:name="Table Grid" w:uiPriority="59"/>
     <w:lsdException w:name="Table Theme" w:semiHidden="1" w:unhideWhenUsed="1"/>
     <w:lsdException w:name="Placeholder Text" w:semiHidden="1"/>
     <w:lsdException w:name="No Spacing" w:uiPriority="1" w:qFormat="1"/>
@@ -2681,16 +3445,16 @@
     <w:lsdException w:name="Unresolved Mention" w:semiHidden="1" w:unhideWhenUsed="1"/>
     <w:lsdException w:name="Smart Link" w:semiHidden="1" w:unhideWhenUsed="1"/>
   </w:latentStyles>
-  <w:style w:type="paragraph" w:default="1" w:styleId="Normal">
+  <w:style w:type="paragraph" w:default="1" w:styleId="a">
     <w:name w:val="Normal"/>
     <w:qFormat/>
     <w:rsid w:val="00987C03"/>
   </w:style>
-  <w:style w:type="paragraph" w:styleId="Heading1">
+  <w:style w:type="paragraph" w:styleId="1">
     <w:name w:val="heading 1"/>
-    <w:basedOn w:val="Normal"/>
-    <w:next w:val="Normal"/>
-    <w:link w:val="Heading1Char"/>
+    <w:basedOn w:val="a"/>
+    <w:next w:val="a"/>
+    <w:link w:val="10"/>
     <w:uiPriority w:val="9"/>
     <w:qFormat/>
     <w:rsid w:val="00987C03"/>
@@ -2701,11 +3465,11 @@
       <w:outlineLvl w:val="0"/>
     </w:pPr>
   </w:style>
-  <w:style w:type="paragraph" w:styleId="Heading2">
+  <w:style w:type="paragraph" w:styleId="2">
     <w:name w:val="heading 2"/>
-    <w:basedOn w:val="Normal"/>
-    <w:next w:val="Normal"/>
-    <w:link w:val="Heading2Char"/>
+    <w:basedOn w:val="a"/>
+    <w:next w:val="a"/>
+    <w:link w:val="20"/>
     <w:uiPriority w:val="9"/>
     <w:unhideWhenUsed/>
     <w:qFormat/>
@@ -2721,13 +3485,13 @@
       <w:i/>
     </w:rPr>
   </w:style>
-  <w:style w:type="character" w:default="1" w:styleId="DefaultParagraphFont">
+  <w:style w:type="character" w:default="1" w:styleId="a0">
     <w:name w:val="Default Paragraph Font"/>
     <w:uiPriority w:val="1"/>
     <w:semiHidden/>
     <w:unhideWhenUsed/>
   </w:style>
-  <w:style w:type="table" w:default="1" w:styleId="TableNormal">
+  <w:style w:type="table" w:default="1" w:styleId="a1">
     <w:name w:val="Normal Table"/>
     <w:uiPriority w:val="99"/>
     <w:semiHidden/>
@@ -2742,17 +3506,17 @@
       </w:tblCellMar>
     </w:tblPr>
   </w:style>
-  <w:style w:type="numbering" w:default="1" w:styleId="NoList">
+  <w:style w:type="numbering" w:default="1" w:styleId="a2">
     <w:name w:val="No List"/>
     <w:uiPriority w:val="99"/>
     <w:semiHidden/>
     <w:unhideWhenUsed/>
   </w:style>
-  <w:style w:type="paragraph" w:styleId="Title">
+  <w:style w:type="paragraph" w:styleId="a3">
     <w:name w:val="Title"/>
-    <w:basedOn w:val="Normal"/>
-    <w:next w:val="Normal"/>
-    <w:link w:val="TitleChar"/>
+    <w:basedOn w:val="a"/>
+    <w:next w:val="a"/>
+    <w:link w:val="a4"/>
     <w:uiPriority w:val="10"/>
     <w:qFormat/>
     <w:rsid w:val="00987C03"/>
@@ -2766,10 +3530,10 @@
       <w:lang w:val="uk-UA"/>
     </w:rPr>
   </w:style>
-  <w:style w:type="character" w:customStyle="1" w:styleId="TitleChar">
-    <w:name w:val="Title Char"/>
-    <w:basedOn w:val="DefaultParagraphFont"/>
-    <w:link w:val="Title"/>
+  <w:style w:type="character" w:customStyle="1" w:styleId="a4">
+    <w:name w:val="Заголовок Знак"/>
+    <w:basedOn w:val="a0"/>
+    <w:link w:val="a3"/>
     <w:uiPriority w:val="10"/>
     <w:rsid w:val="00987C03"/>
     <w:rPr>
@@ -2779,9 +3543,9 @@
       <w:lang w:val="uk-UA"/>
     </w:rPr>
   </w:style>
-  <w:style w:type="paragraph" w:styleId="ListParagraph">
+  <w:style w:type="paragraph" w:styleId="a5">
     <w:name w:val="List Paragraph"/>
-    <w:basedOn w:val="Normal"/>
+    <w:basedOn w:val="a"/>
     <w:uiPriority w:val="34"/>
     <w:qFormat/>
     <w:rsid w:val="00987C03"/>
@@ -2790,9 +3554,9 @@
       <w:contextualSpacing/>
     </w:pPr>
   </w:style>
-  <w:style w:type="character" w:styleId="SubtleEmphasis">
+  <w:style w:type="character" w:styleId="a6">
     <w:name w:val="Subtle Emphasis"/>
-    <w:basedOn w:val="DefaultParagraphFont"/>
+    <w:basedOn w:val="a0"/>
     <w:uiPriority w:val="19"/>
     <w:qFormat/>
     <w:rsid w:val="00987C03"/>
@@ -2802,9 +3566,9 @@
       <w:color w:val="404040" w:themeColor="text1" w:themeTint="BF"/>
     </w:rPr>
   </w:style>
-  <w:style w:type="table" w:styleId="TableGrid">
+  <w:style w:type="table" w:styleId="a7">
     <w:name w:val="Table Grid"/>
-    <w:basedOn w:val="TableNormal"/>
+    <w:basedOn w:val="a1"/>
     <w:uiPriority w:val="59"/>
     <w:rsid w:val="00987C03"/>
     <w:pPr>
@@ -2821,17 +3585,17 @@
       </w:tblBorders>
     </w:tblPr>
   </w:style>
-  <w:style w:type="character" w:customStyle="1" w:styleId="Heading1Char">
-    <w:name w:val="Heading 1 Char"/>
-    <w:basedOn w:val="DefaultParagraphFont"/>
-    <w:link w:val="Heading1"/>
+  <w:style w:type="character" w:customStyle="1" w:styleId="10">
+    <w:name w:val="Заголовок 1 Знак"/>
+    <w:basedOn w:val="a0"/>
+    <w:link w:val="1"/>
     <w:uiPriority w:val="9"/>
     <w:rsid w:val="00987C03"/>
   </w:style>
-  <w:style w:type="character" w:customStyle="1" w:styleId="Heading2Char">
-    <w:name w:val="Heading 2 Char"/>
-    <w:basedOn w:val="DefaultParagraphFont"/>
-    <w:link w:val="Heading2"/>
+  <w:style w:type="character" w:customStyle="1" w:styleId="20">
+    <w:name w:val="Заголовок 2 Знак"/>
+    <w:basedOn w:val="a0"/>
+    <w:link w:val="2"/>
     <w:uiPriority w:val="9"/>
     <w:rsid w:val="00B35273"/>
     <w:rPr>
@@ -2839,7 +3603,7 @@
       <w:i/>
     </w:rPr>
   </w:style>
-  <w:style w:type="table" w:customStyle="1" w:styleId="TableGrid0">
+  <w:style w:type="table" w:customStyle="1" w:styleId="TableGrid">
     <w:name w:val="TableGrid"/>
     <w:rsid w:val="00F021C6"/>
     <w:pPr>
@@ -2861,10 +3625,10 @@
       </w:tblCellMar>
     </w:tblPr>
   </w:style>
-  <w:style w:type="paragraph" w:styleId="Caption">
+  <w:style w:type="paragraph" w:styleId="a8">
     <w:name w:val="caption"/>
-    <w:basedOn w:val="Normal"/>
-    <w:next w:val="Normal"/>
+    <w:basedOn w:val="a"/>
+    <w:next w:val="a"/>
     <w:uiPriority w:val="35"/>
     <w:unhideWhenUsed/>
     <w:qFormat/>
@@ -3173,7 +3937,7 @@
 </file>
 
 <file path=customXml/itemProps1.xml><?xml version="1.0" encoding="utf-8"?>
-<ds:datastoreItem xmlns:ds="http://schemas.openxmlformats.org/officeDocument/2006/customXml" ds:itemID="{220A3792-687B-4D5A-A246-43085110186E}">
+<ds:datastoreItem xmlns:ds="http://schemas.openxmlformats.org/officeDocument/2006/customXml" ds:itemID="{36777F9B-841C-417D-A4FB-8ECEACB125AE}">
   <ds:schemaRefs>
     <ds:schemaRef ds:uri="http://schemas.openxmlformats.org/officeDocument/2006/bibliography"/>
   </ds:schemaRefs>

</xml_diff>